<commit_message>
first draft of midterm educ 121
</commit_message>
<xml_diff>
--- a/Fall 2017/Child lit/The danger of a single story.docx
+++ b/Fall 2017/Child lit/The danger of a single story.docx
@@ -207,8 +207,10 @@
         <w:ind w:firstLine="720"/>
         <w:rPr>
           <w:rFonts w:ascii="Times New Roman" w:hAnsi="Times New Roman" w:cs="Times New Roman"/>
-          <w:sz w:val="24"/>
-          <w:szCs w:val="24"/>
+          <w:color w:val="333333"/>
+          <w:sz w:val="24"/>
+          <w:szCs w:val="24"/>
+          <w:shd w:val="clear" w:color="auto" w:fill="FFFFFF"/>
         </w:rPr>
       </w:pPr>
       <w:r>
@@ -236,10 +238,1296 @@
           <w:szCs w:val="24"/>
           <w:shd w:val="clear" w:color="auto" w:fill="FFFFFF"/>
         </w:rPr>
-        <w:t xml:space="preserve">Chimamanda Adichie discusses her experience growing up in Nigeria surrounded by foreign literature </w:t>
+        <w:t>Chimamanda Adichie discusses her experience growing up in Nigeria s</w:t>
+      </w:r>
+      <w:r>
+        <w:rPr>
+          <w:rFonts w:ascii="Times New Roman" w:hAnsi="Times New Roman" w:cs="Times New Roman"/>
+          <w:color w:val="333333"/>
+          <w:sz w:val="24"/>
+          <w:szCs w:val="24"/>
+          <w:shd w:val="clear" w:color="auto" w:fill="FFFFFF"/>
+        </w:rPr>
+        <w:t xml:space="preserve">urrounded by foreign literature and her struggle to find the voice of her people. </w:t>
+      </w:r>
+      <w:r>
+        <w:rPr>
+          <w:rFonts w:ascii="Times New Roman" w:hAnsi="Times New Roman" w:cs="Times New Roman"/>
+          <w:color w:val="333333"/>
+          <w:sz w:val="24"/>
+          <w:szCs w:val="24"/>
+          <w:shd w:val="clear" w:color="auto" w:fill="FFFFFF"/>
+        </w:rPr>
+        <w:t xml:space="preserve">Three </w:t>
+      </w:r>
+      <w:r>
+        <w:rPr>
+          <w:rFonts w:ascii="Times New Roman" w:hAnsi="Times New Roman" w:cs="Times New Roman"/>
+          <w:color w:val="333333"/>
+          <w:sz w:val="24"/>
+          <w:szCs w:val="24"/>
+          <w:shd w:val="clear" w:color="auto" w:fill="FFFFFF"/>
+        </w:rPr>
+        <w:t>of biggest dangers</w:t>
+      </w:r>
+      <w:r>
+        <w:rPr>
+          <w:rFonts w:ascii="Times New Roman" w:hAnsi="Times New Roman" w:cs="Times New Roman"/>
+          <w:color w:val="333333"/>
+          <w:sz w:val="24"/>
+          <w:szCs w:val="24"/>
+          <w:shd w:val="clear" w:color="auto" w:fill="FFFFFF"/>
+        </w:rPr>
+        <w:t xml:space="preserve"> of a single story</w:t>
+      </w:r>
+      <w:r>
+        <w:rPr>
+          <w:rFonts w:ascii="Times New Roman" w:hAnsi="Times New Roman" w:cs="Times New Roman"/>
+          <w:color w:val="333333"/>
+          <w:sz w:val="24"/>
+          <w:szCs w:val="24"/>
+          <w:shd w:val="clear" w:color="auto" w:fill="FFFFFF"/>
+        </w:rPr>
+        <w:t xml:space="preserve"> that </w:t>
+      </w:r>
+      <w:r>
+        <w:rPr>
+          <w:rFonts w:ascii="Times New Roman" w:hAnsi="Times New Roman" w:cs="Times New Roman"/>
+          <w:color w:val="333333"/>
+          <w:sz w:val="24"/>
+          <w:szCs w:val="24"/>
+          <w:shd w:val="clear" w:color="auto" w:fill="FFFFFF"/>
+        </w:rPr>
+        <w:t>Adichie</w:t>
+      </w:r>
+      <w:r>
+        <w:rPr>
+          <w:rFonts w:ascii="Times New Roman" w:hAnsi="Times New Roman" w:cs="Times New Roman"/>
+          <w:color w:val="333333"/>
+          <w:sz w:val="24"/>
+          <w:szCs w:val="24"/>
+          <w:shd w:val="clear" w:color="auto" w:fill="FFFFFF"/>
+        </w:rPr>
+        <w:t xml:space="preserve"> presents in her presentation</w:t>
+      </w:r>
+      <w:r>
+        <w:rPr>
+          <w:rFonts w:ascii="Times New Roman" w:hAnsi="Times New Roman" w:cs="Times New Roman"/>
+          <w:color w:val="333333"/>
+          <w:sz w:val="24"/>
+          <w:szCs w:val="24"/>
+          <w:shd w:val="clear" w:color="auto" w:fill="FFFFFF"/>
+        </w:rPr>
+        <w:t xml:space="preserve"> are the following: first the lack of literature generated from within a culture can create the idea that one’s own culture does not belong in literature, second that single stories create inaccurate stereotypes of the people within a culture and third the representation of people as being one thing repeatedly </w:t>
+      </w:r>
+      <w:r>
+        <w:rPr>
+          <w:rFonts w:ascii="Times New Roman" w:hAnsi="Times New Roman" w:cs="Times New Roman"/>
+          <w:color w:val="333333"/>
+          <w:sz w:val="24"/>
+          <w:szCs w:val="24"/>
+          <w:shd w:val="clear" w:color="auto" w:fill="FFFFFF"/>
+        </w:rPr>
+        <w:t>makes them into that thing.</w:t>
+      </w:r>
+    </w:p>
+    <w:p>
+      <w:pPr>
+        <w:spacing w:after="0" w:line="480" w:lineRule="auto"/>
+        <w:rPr>
+          <w:rFonts w:ascii="Times New Roman" w:hAnsi="Times New Roman" w:cs="Times New Roman"/>
+          <w:color w:val="333333"/>
+          <w:sz w:val="24"/>
+          <w:szCs w:val="24"/>
+          <w:shd w:val="clear" w:color="auto" w:fill="FFFFFF"/>
+        </w:rPr>
+      </w:pPr>
+      <w:r>
+        <w:rPr>
+          <w:rFonts w:ascii="Times New Roman" w:hAnsi="Times New Roman" w:cs="Times New Roman"/>
+          <w:color w:val="333333"/>
+          <w:sz w:val="24"/>
+          <w:szCs w:val="24"/>
+          <w:shd w:val="clear" w:color="auto" w:fill="FFFFFF"/>
+        </w:rPr>
+        <w:tab/>
+      </w:r>
+      <w:r>
+        <w:rPr>
+          <w:rFonts w:ascii="Times New Roman" w:hAnsi="Times New Roman" w:cs="Times New Roman"/>
+          <w:color w:val="333333"/>
+          <w:sz w:val="24"/>
+          <w:szCs w:val="24"/>
+          <w:shd w:val="clear" w:color="auto" w:fill="FFFFFF"/>
+        </w:rPr>
+        <w:t>Literature</w:t>
+      </w:r>
+      <w:r>
+        <w:rPr>
+          <w:rFonts w:ascii="Times New Roman" w:hAnsi="Times New Roman" w:cs="Times New Roman"/>
+          <w:color w:val="333333"/>
+          <w:sz w:val="24"/>
+          <w:szCs w:val="24"/>
+          <w:shd w:val="clear" w:color="auto" w:fill="FFFFFF"/>
+        </w:rPr>
+        <w:t xml:space="preserve"> brings color and diversity to human kind which some would argue is “the spice of life”.  The effects of </w:t>
+      </w:r>
+      <w:r>
+        <w:rPr>
+          <w:rFonts w:ascii="Times New Roman" w:hAnsi="Times New Roman" w:cs="Times New Roman"/>
+          <w:color w:val="333333"/>
+          <w:sz w:val="24"/>
+          <w:szCs w:val="24"/>
+          <w:shd w:val="clear" w:color="auto" w:fill="FFFFFF"/>
+        </w:rPr>
+        <w:t xml:space="preserve">exclusively </w:t>
+      </w:r>
+      <w:r>
+        <w:rPr>
+          <w:rFonts w:ascii="Times New Roman" w:hAnsi="Times New Roman" w:cs="Times New Roman"/>
+          <w:color w:val="333333"/>
+          <w:sz w:val="24"/>
+          <w:szCs w:val="24"/>
+          <w:shd w:val="clear" w:color="auto" w:fill="FFFFFF"/>
+        </w:rPr>
+        <w:t xml:space="preserve">foreign literature in one’s culture </w:t>
+      </w:r>
+      <w:r>
+        <w:rPr>
+          <w:rFonts w:ascii="Times New Roman" w:hAnsi="Times New Roman" w:cs="Times New Roman"/>
+          <w:color w:val="333333"/>
+          <w:sz w:val="24"/>
+          <w:szCs w:val="24"/>
+          <w:shd w:val="clear" w:color="auto" w:fill="FFFFFF"/>
+        </w:rPr>
+        <w:t>can create the idea that one’s culture does not belong in books</w:t>
+      </w:r>
+      <w:r>
+        <w:rPr>
+          <w:rFonts w:ascii="Times New Roman" w:hAnsi="Times New Roman" w:cs="Times New Roman"/>
+          <w:color w:val="333333"/>
+          <w:sz w:val="24"/>
+          <w:szCs w:val="24"/>
+          <w:shd w:val="clear" w:color="auto" w:fill="FFFFFF"/>
+        </w:rPr>
+        <w:t>.</w:t>
+      </w:r>
+      <w:r>
+        <w:rPr>
+          <w:rFonts w:ascii="Times New Roman" w:hAnsi="Times New Roman" w:cs="Times New Roman"/>
+          <w:color w:val="333333"/>
+          <w:sz w:val="24"/>
+          <w:szCs w:val="24"/>
+          <w:shd w:val="clear" w:color="auto" w:fill="FFFFFF"/>
+        </w:rPr>
+        <w:t xml:space="preserve"> In her Presentation </w:t>
+      </w:r>
+      <w:r>
+        <w:rPr>
+          <w:rFonts w:ascii="Times New Roman" w:hAnsi="Times New Roman" w:cs="Times New Roman"/>
+          <w:color w:val="333333"/>
+          <w:sz w:val="24"/>
+          <w:szCs w:val="24"/>
+          <w:shd w:val="clear" w:color="auto" w:fill="FFFFFF"/>
+        </w:rPr>
+        <w:t>Adichie</w:t>
+      </w:r>
+      <w:r>
+        <w:rPr>
+          <w:rFonts w:ascii="Times New Roman" w:hAnsi="Times New Roman" w:cs="Times New Roman"/>
+          <w:color w:val="333333"/>
+          <w:sz w:val="24"/>
+          <w:szCs w:val="24"/>
+          <w:shd w:val="clear" w:color="auto" w:fill="FFFFFF"/>
+        </w:rPr>
+        <w:t xml:space="preserve"> discusses how, when she started writing, her stories where full of characters based on the English culture. She did not feel that African culture belonged in books until she found writers of African descent.</w:t>
+      </w:r>
+      <w:r>
+        <w:rPr>
+          <w:rFonts w:ascii="Times New Roman" w:hAnsi="Times New Roman" w:cs="Times New Roman"/>
+          <w:color w:val="333333"/>
+          <w:sz w:val="24"/>
+          <w:szCs w:val="24"/>
+          <w:shd w:val="clear" w:color="auto" w:fill="FFFFFF"/>
+        </w:rPr>
+        <w:t xml:space="preserve"> </w:t>
+      </w:r>
+      <w:r>
+        <w:rPr>
+          <w:rFonts w:ascii="Times New Roman" w:hAnsi="Times New Roman" w:cs="Times New Roman"/>
+          <w:color w:val="333333"/>
+          <w:sz w:val="24"/>
+          <w:szCs w:val="24"/>
+          <w:shd w:val="clear" w:color="auto" w:fill="FFFFFF"/>
+        </w:rPr>
+        <w:t xml:space="preserve">The effects of not seeing her own people within the stories she read unknowingly cause her to assume that literature was restricted to a culture. </w:t>
+      </w:r>
+      <w:r>
+        <w:rPr>
+          <w:rFonts w:ascii="Times New Roman" w:hAnsi="Times New Roman" w:cs="Times New Roman"/>
+          <w:color w:val="333333"/>
+          <w:sz w:val="24"/>
+          <w:szCs w:val="24"/>
+          <w:shd w:val="clear" w:color="auto" w:fill="FFFFFF"/>
+        </w:rPr>
+        <w:t>Fox and Short (2003) stated that the</w:t>
+      </w:r>
+      <w:r>
+        <w:rPr>
+          <w:rFonts w:ascii="Times New Roman" w:hAnsi="Times New Roman" w:cs="Times New Roman"/>
+          <w:color w:val="333333"/>
+          <w:sz w:val="24"/>
+          <w:szCs w:val="24"/>
+          <w:shd w:val="clear" w:color="auto" w:fill="FFFFFF"/>
+        </w:rPr>
+        <w:t xml:space="preserve"> lack of</w:t>
+      </w:r>
+      <w:r>
+        <w:rPr>
+          <w:rFonts w:ascii="Times New Roman" w:hAnsi="Times New Roman" w:cs="Times New Roman"/>
+          <w:color w:val="333333"/>
+          <w:sz w:val="24"/>
+          <w:szCs w:val="24"/>
+          <w:shd w:val="clear" w:color="auto" w:fill="FFFFFF"/>
+        </w:rPr>
+        <w:t xml:space="preserve"> Literature written about a people group</w:t>
+      </w:r>
+      <w:r>
+        <w:rPr>
+          <w:rFonts w:ascii="Times New Roman" w:hAnsi="Times New Roman" w:cs="Times New Roman"/>
+          <w:color w:val="333333"/>
+          <w:sz w:val="24"/>
+          <w:szCs w:val="24"/>
+          <w:shd w:val="clear" w:color="auto" w:fill="FFFFFF"/>
+        </w:rPr>
+        <w:t xml:space="preserve"> from within</w:t>
+      </w:r>
+      <w:r>
+        <w:rPr>
+          <w:rFonts w:ascii="Times New Roman" w:hAnsi="Times New Roman" w:cs="Times New Roman"/>
+          <w:color w:val="333333"/>
+          <w:sz w:val="24"/>
+          <w:szCs w:val="24"/>
+          <w:shd w:val="clear" w:color="auto" w:fill="FFFFFF"/>
+        </w:rPr>
+        <w:t>, that is not a true representation of their traditions</w:t>
+      </w:r>
+      <w:r>
+        <w:rPr>
+          <w:rFonts w:ascii="Times New Roman" w:hAnsi="Times New Roman" w:cs="Times New Roman"/>
+          <w:color w:val="333333"/>
+          <w:sz w:val="24"/>
+          <w:szCs w:val="24"/>
+          <w:shd w:val="clear" w:color="auto" w:fill="FFFFFF"/>
+        </w:rPr>
+        <w:t>,</w:t>
+      </w:r>
+      <w:r>
+        <w:rPr>
+          <w:rFonts w:ascii="Times New Roman" w:hAnsi="Times New Roman" w:cs="Times New Roman"/>
+          <w:color w:val="333333"/>
+          <w:sz w:val="24"/>
+          <w:szCs w:val="24"/>
+          <w:shd w:val="clear" w:color="auto" w:fill="FFFFFF"/>
+        </w:rPr>
+        <w:t xml:space="preserve"> can hinder them from receiving an accurate public</w:t>
+      </w:r>
+      <w:r>
+        <w:rPr>
+          <w:rFonts w:ascii="Times New Roman" w:hAnsi="Times New Roman" w:cs="Times New Roman"/>
+          <w:color w:val="333333"/>
+          <w:sz w:val="24"/>
+          <w:szCs w:val="24"/>
+          <w:shd w:val="clear" w:color="auto" w:fill="FFFFFF"/>
+        </w:rPr>
+        <w:t>/self-representation</w:t>
+      </w:r>
+      <w:r>
+        <w:rPr>
+          <w:rFonts w:ascii="Times New Roman" w:hAnsi="Times New Roman" w:cs="Times New Roman"/>
+          <w:color w:val="333333"/>
+          <w:sz w:val="24"/>
+          <w:szCs w:val="24"/>
+          <w:shd w:val="clear" w:color="auto" w:fill="FFFFFF"/>
+        </w:rPr>
+        <w:t xml:space="preserve"> (as cited in Brooks, W, McNair, J.C, 2009)</w:t>
+      </w:r>
+      <w:r>
+        <w:rPr>
+          <w:rFonts w:ascii="Times New Roman" w:hAnsi="Times New Roman" w:cs="Times New Roman"/>
+          <w:color w:val="333333"/>
+          <w:sz w:val="24"/>
+          <w:szCs w:val="24"/>
+          <w:shd w:val="clear" w:color="auto" w:fill="FFFFFF"/>
+        </w:rPr>
+        <w:t>.</w:t>
+      </w:r>
+      <w:r>
+        <w:rPr>
+          <w:rFonts w:ascii="Times New Roman" w:hAnsi="Times New Roman" w:cs="Times New Roman"/>
+          <w:color w:val="333333"/>
+          <w:sz w:val="24"/>
+          <w:szCs w:val="24"/>
+          <w:shd w:val="clear" w:color="auto" w:fill="FFFFFF"/>
+        </w:rPr>
+        <w:t xml:space="preserve"> Even at a young age </w:t>
+      </w:r>
+      <w:r>
+        <w:rPr>
+          <w:rFonts w:ascii="Times New Roman" w:hAnsi="Times New Roman" w:cs="Times New Roman"/>
+          <w:color w:val="333333"/>
+          <w:sz w:val="24"/>
+          <w:szCs w:val="24"/>
+          <w:shd w:val="clear" w:color="auto" w:fill="FFFFFF"/>
+        </w:rPr>
+        <w:t>Adichie</w:t>
+      </w:r>
+      <w:r>
+        <w:rPr>
+          <w:rFonts w:ascii="Times New Roman" w:hAnsi="Times New Roman" w:cs="Times New Roman"/>
+          <w:color w:val="333333"/>
+          <w:sz w:val="24"/>
+          <w:szCs w:val="24"/>
+          <w:shd w:val="clear" w:color="auto" w:fill="FFFFFF"/>
+        </w:rPr>
+        <w:t xml:space="preserve"> felt the effects of the lack of literature written from within her culture</w:t>
       </w:r>
       <w:bookmarkStart w:id="0" w:name="_GoBack"/>
       <w:bookmarkEnd w:id="0"/>
+      <w:r>
+        <w:rPr>
+          <w:rFonts w:ascii="Times New Roman" w:hAnsi="Times New Roman" w:cs="Times New Roman"/>
+          <w:color w:val="333333"/>
+          <w:sz w:val="24"/>
+          <w:szCs w:val="24"/>
+          <w:shd w:val="clear" w:color="auto" w:fill="FFFFFF"/>
+        </w:rPr>
+        <w:t xml:space="preserve">, and it caused her to see herself as not worthy of appearing in the pages </w:t>
+      </w:r>
+      <w:r>
+        <w:rPr>
+          <w:rFonts w:ascii="Times New Roman" w:hAnsi="Times New Roman" w:cs="Times New Roman"/>
+          <w:color w:val="333333"/>
+          <w:sz w:val="24"/>
+          <w:szCs w:val="24"/>
+          <w:shd w:val="clear" w:color="auto" w:fill="FFFFFF"/>
+        </w:rPr>
+        <w:lastRenderedPageBreak/>
+        <w:t xml:space="preserve">of a story. When </w:t>
+      </w:r>
+      <w:r>
+        <w:rPr>
+          <w:rFonts w:ascii="Times New Roman" w:hAnsi="Times New Roman" w:cs="Times New Roman"/>
+          <w:color w:val="333333"/>
+          <w:sz w:val="24"/>
+          <w:szCs w:val="24"/>
+          <w:shd w:val="clear" w:color="auto" w:fill="FFFFFF"/>
+        </w:rPr>
+        <w:t>Adichie</w:t>
+      </w:r>
+      <w:r>
+        <w:rPr>
+          <w:rFonts w:ascii="Times New Roman" w:hAnsi="Times New Roman" w:cs="Times New Roman"/>
+          <w:color w:val="333333"/>
+          <w:sz w:val="24"/>
+          <w:szCs w:val="24"/>
+          <w:shd w:val="clear" w:color="auto" w:fill="FFFFFF"/>
+        </w:rPr>
+        <w:t xml:space="preserve"> eventually moved to the United </w:t>
+      </w:r>
+      <w:r>
+        <w:rPr>
+          <w:rFonts w:ascii="Times New Roman" w:hAnsi="Times New Roman" w:cs="Times New Roman"/>
+          <w:color w:val="333333"/>
+          <w:sz w:val="24"/>
+          <w:szCs w:val="24"/>
+          <w:shd w:val="clear" w:color="auto" w:fill="FFFFFF"/>
+        </w:rPr>
+        <w:t>States</w:t>
+      </w:r>
+      <w:r>
+        <w:rPr>
+          <w:rFonts w:ascii="Times New Roman" w:hAnsi="Times New Roman" w:cs="Times New Roman"/>
+          <w:color w:val="333333"/>
+          <w:sz w:val="24"/>
+          <w:szCs w:val="24"/>
+          <w:shd w:val="clear" w:color="auto" w:fill="FFFFFF"/>
+        </w:rPr>
+        <w:t xml:space="preserve"> she faced </w:t>
+      </w:r>
+      <w:r>
+        <w:rPr>
+          <w:rFonts w:ascii="Times New Roman" w:hAnsi="Times New Roman" w:cs="Times New Roman"/>
+          <w:color w:val="333333"/>
+          <w:sz w:val="24"/>
+          <w:szCs w:val="24"/>
+          <w:shd w:val="clear" w:color="auto" w:fill="FFFFFF"/>
+        </w:rPr>
+        <w:t>a similar type of oppression but this time in the form of stereotypes.</w:t>
+      </w:r>
+      <w:r>
+        <w:rPr>
+          <w:rFonts w:ascii="Times New Roman" w:hAnsi="Times New Roman" w:cs="Times New Roman"/>
+          <w:color w:val="333333"/>
+          <w:sz w:val="24"/>
+          <w:szCs w:val="24"/>
+          <w:shd w:val="clear" w:color="auto" w:fill="FFFFFF"/>
+        </w:rPr>
+        <w:t xml:space="preserve"> </w:t>
+      </w:r>
+    </w:p>
+    <w:p>
+      <w:pPr>
+        <w:spacing w:after="0" w:line="480" w:lineRule="auto"/>
+        <w:rPr>
+          <w:rFonts w:ascii="Times New Roman" w:hAnsi="Times New Roman" w:cs="Times New Roman"/>
+          <w:color w:val="333333"/>
+          <w:sz w:val="24"/>
+          <w:szCs w:val="24"/>
+          <w:shd w:val="clear" w:color="auto" w:fill="FFFFFF"/>
+        </w:rPr>
+      </w:pPr>
+      <w:r>
+        <w:rPr>
+          <w:rFonts w:ascii="Times New Roman" w:hAnsi="Times New Roman" w:cs="Times New Roman"/>
+          <w:color w:val="333333"/>
+          <w:sz w:val="24"/>
+          <w:szCs w:val="24"/>
+          <w:shd w:val="clear" w:color="auto" w:fill="FFFFFF"/>
+        </w:rPr>
+        <w:tab/>
+        <w:t xml:space="preserve">The ideas that people form about a people group are directly correlated with the stories that they are exposed to. </w:t>
+      </w:r>
+      <w:r>
+        <w:rPr>
+          <w:rFonts w:ascii="Times New Roman" w:hAnsi="Times New Roman" w:cs="Times New Roman"/>
+          <w:color w:val="333333"/>
+          <w:sz w:val="24"/>
+          <w:szCs w:val="24"/>
+          <w:shd w:val="clear" w:color="auto" w:fill="FFFFFF"/>
+        </w:rPr>
+        <w:t>Adichie</w:t>
+      </w:r>
+      <w:r>
+        <w:rPr>
+          <w:rFonts w:ascii="Times New Roman" w:hAnsi="Times New Roman" w:cs="Times New Roman"/>
+          <w:color w:val="333333"/>
+          <w:sz w:val="24"/>
+          <w:szCs w:val="24"/>
+          <w:shd w:val="clear" w:color="auto" w:fill="FFFFFF"/>
+        </w:rPr>
+        <w:t xml:space="preserve"> found herself living with a roommate that had very concrete idea about who she was. These ideas did not line up with what she had experienced, living in her home land, and did not accurately represent her at all. The Writings written from an outsider’s perspective can be, as Williams</w:t>
+      </w:r>
+      <w:r>
+        <w:rPr>
+          <w:rFonts w:ascii="Times New Roman" w:hAnsi="Times New Roman" w:cs="Times New Roman"/>
+          <w:color w:val="333333"/>
+          <w:sz w:val="24"/>
+          <w:szCs w:val="24"/>
+          <w:shd w:val="clear" w:color="auto" w:fill="FFFFFF"/>
+        </w:rPr>
+        <w:t xml:space="preserve"> (1997) argued that the majority of literature pertaining to the traditions of a people can be very selective and are chosen to emphasis particular stereotypes while others are exclud</w:t>
+      </w:r>
+      <w:r>
+        <w:rPr>
+          <w:rFonts w:ascii="Times New Roman" w:hAnsi="Times New Roman" w:cs="Times New Roman"/>
+          <w:color w:val="333333"/>
+          <w:sz w:val="24"/>
+          <w:szCs w:val="24"/>
+          <w:shd w:val="clear" w:color="auto" w:fill="FFFFFF"/>
+        </w:rPr>
+        <w:t>ed to further these stereotypes</w:t>
+      </w:r>
+      <w:r>
+        <w:rPr>
+          <w:rFonts w:ascii="Times New Roman" w:hAnsi="Times New Roman" w:cs="Times New Roman"/>
+          <w:color w:val="333333"/>
+          <w:sz w:val="24"/>
+          <w:szCs w:val="24"/>
+          <w:shd w:val="clear" w:color="auto" w:fill="FFFFFF"/>
+        </w:rPr>
+        <w:t xml:space="preserve"> </w:t>
+      </w:r>
+      <w:r>
+        <w:rPr>
+          <w:rFonts w:ascii="Times New Roman" w:hAnsi="Times New Roman" w:cs="Times New Roman"/>
+          <w:color w:val="333333"/>
+          <w:sz w:val="24"/>
+          <w:szCs w:val="24"/>
+          <w:shd w:val="clear" w:color="auto" w:fill="FFFFFF"/>
+        </w:rPr>
+        <w:t>(as cited in Brooks, W, McNair, J.C., 2009).</w:t>
+      </w:r>
+      <w:r>
+        <w:rPr>
+          <w:rFonts w:ascii="Times New Roman" w:hAnsi="Times New Roman" w:cs="Times New Roman"/>
+          <w:color w:val="333333"/>
+          <w:sz w:val="24"/>
+          <w:szCs w:val="24"/>
+          <w:shd w:val="clear" w:color="auto" w:fill="FFFFFF"/>
+        </w:rPr>
+        <w:t xml:space="preserve"> It is very harmful to </w:t>
+      </w:r>
+      <w:r>
+        <w:rPr>
+          <w:rFonts w:ascii="Times New Roman" w:hAnsi="Times New Roman" w:cs="Times New Roman"/>
+          <w:color w:val="333333"/>
+          <w:sz w:val="24"/>
+          <w:szCs w:val="24"/>
+          <w:shd w:val="clear" w:color="auto" w:fill="FFFFFF"/>
+        </w:rPr>
+        <w:t xml:space="preserve">receive information from illegitimate sources and </w:t>
+      </w:r>
+      <w:r>
+        <w:rPr>
+          <w:rFonts w:ascii="Times New Roman" w:hAnsi="Times New Roman" w:cs="Times New Roman"/>
+          <w:color w:val="333333"/>
+          <w:sz w:val="24"/>
+          <w:szCs w:val="24"/>
+          <w:shd w:val="clear" w:color="auto" w:fill="FFFFFF"/>
+        </w:rPr>
+        <w:t>Adichie</w:t>
+      </w:r>
+      <w:r>
+        <w:rPr>
+          <w:rFonts w:ascii="Times New Roman" w:hAnsi="Times New Roman" w:cs="Times New Roman"/>
+          <w:color w:val="333333"/>
+          <w:sz w:val="24"/>
+          <w:szCs w:val="24"/>
+          <w:shd w:val="clear" w:color="auto" w:fill="FFFFFF"/>
+        </w:rPr>
+        <w:t xml:space="preserve"> felt the effects of this immediately. The stereotypes formed through the single representation of her people were not simply a matter of misinformation with little other effect. </w:t>
+      </w:r>
+    </w:p>
+    <w:p>
+      <w:pPr>
+        <w:spacing w:after="0" w:line="480" w:lineRule="auto"/>
+        <w:ind w:firstLine="720"/>
+        <w:rPr>
+          <w:rFonts w:ascii="Times New Roman" w:hAnsi="Times New Roman" w:cs="Times New Roman"/>
+          <w:color w:val="333333"/>
+          <w:sz w:val="24"/>
+          <w:szCs w:val="24"/>
+          <w:shd w:val="clear" w:color="auto" w:fill="FFFFFF"/>
+        </w:rPr>
+      </w:pPr>
+      <w:r>
+        <w:rPr>
+          <w:rFonts w:ascii="Times New Roman" w:hAnsi="Times New Roman" w:cs="Times New Roman"/>
+          <w:color w:val="333333"/>
+          <w:sz w:val="24"/>
+          <w:szCs w:val="24"/>
+          <w:shd w:val="clear" w:color="auto" w:fill="FFFFFF"/>
+        </w:rPr>
+        <w:t xml:space="preserve"> </w:t>
+      </w:r>
+      <w:r>
+        <w:rPr>
+          <w:rFonts w:ascii="Times New Roman" w:hAnsi="Times New Roman" w:cs="Times New Roman"/>
+          <w:color w:val="333333"/>
+          <w:sz w:val="24"/>
+          <w:szCs w:val="24"/>
+          <w:shd w:val="clear" w:color="auto" w:fill="FFFFFF"/>
+        </w:rPr>
+        <w:t xml:space="preserve">All people are shaped by what people attribute to them. Giving young boy’s trucks and girl’s dolls is a simple example of how the attachment of attributes to a person constructs who they are. </w:t>
+      </w:r>
+      <w:r>
+        <w:rPr>
+          <w:rFonts w:ascii="Times New Roman" w:hAnsi="Times New Roman" w:cs="Times New Roman"/>
+          <w:color w:val="333333"/>
+          <w:sz w:val="24"/>
+          <w:szCs w:val="24"/>
+          <w:shd w:val="clear" w:color="auto" w:fill="FFFFFF"/>
+        </w:rPr>
+        <w:t>Dane Morrison talks about an outsider’s writings on the American Indian and how they perpetrate</w:t>
+      </w:r>
+      <w:r>
+        <w:rPr>
+          <w:rFonts w:ascii="Times New Roman" w:hAnsi="Times New Roman" w:cs="Times New Roman"/>
+          <w:color w:val="333333"/>
+          <w:sz w:val="24"/>
+          <w:szCs w:val="24"/>
+          <w:shd w:val="clear" w:color="auto" w:fill="FFFFFF"/>
+        </w:rPr>
+        <w:t>d</w:t>
+      </w:r>
+      <w:r>
+        <w:rPr>
+          <w:rFonts w:ascii="Times New Roman" w:hAnsi="Times New Roman" w:cs="Times New Roman"/>
+          <w:color w:val="333333"/>
+          <w:sz w:val="24"/>
+          <w:szCs w:val="24"/>
+          <w:shd w:val="clear" w:color="auto" w:fill="FFFFFF"/>
+        </w:rPr>
+        <w:t xml:space="preserve"> myths about </w:t>
+      </w:r>
+      <w:r>
+        <w:rPr>
+          <w:rFonts w:ascii="Times New Roman" w:hAnsi="Times New Roman" w:cs="Times New Roman"/>
+          <w:color w:val="333333"/>
+          <w:sz w:val="24"/>
+          <w:szCs w:val="24"/>
+          <w:shd w:val="clear" w:color="auto" w:fill="FFFFFF"/>
+        </w:rPr>
+        <w:t>them,</w:t>
+      </w:r>
+      <w:r>
+        <w:rPr>
+          <w:rFonts w:ascii="Times New Roman" w:hAnsi="Times New Roman" w:cs="Times New Roman"/>
+          <w:color w:val="333333"/>
+          <w:sz w:val="24"/>
+          <w:szCs w:val="24"/>
+          <w:shd w:val="clear" w:color="auto" w:fill="FFFFFF"/>
+        </w:rPr>
+        <w:t xml:space="preserve"> </w:t>
+      </w:r>
+      <w:r>
+        <w:rPr>
+          <w:rFonts w:ascii="Times New Roman" w:hAnsi="Times New Roman" w:cs="Times New Roman"/>
+          <w:color w:val="333333"/>
+          <w:sz w:val="24"/>
+          <w:szCs w:val="24"/>
+          <w:shd w:val="clear" w:color="auto" w:fill="FFFFFF"/>
+        </w:rPr>
+        <w:t>creating silly or often harmful stereotypes thought to be true by American society</w:t>
+      </w:r>
+      <w:r>
+        <w:rPr>
+          <w:rFonts w:ascii="Times New Roman" w:hAnsi="Times New Roman" w:cs="Times New Roman"/>
+          <w:color w:val="333333"/>
+          <w:sz w:val="24"/>
+          <w:szCs w:val="24"/>
+          <w:shd w:val="clear" w:color="auto" w:fill="FFFFFF"/>
+        </w:rPr>
+        <w:t xml:space="preserve"> (as cited in Stewart, M.P., 2002, p. 181)</w:t>
+      </w:r>
+      <w:r>
+        <w:rPr>
+          <w:rFonts w:ascii="Times New Roman" w:hAnsi="Times New Roman" w:cs="Times New Roman"/>
+          <w:color w:val="333333"/>
+          <w:sz w:val="24"/>
+          <w:szCs w:val="24"/>
+          <w:shd w:val="clear" w:color="auto" w:fill="FFFFFF"/>
+        </w:rPr>
+        <w:t>.</w:t>
+      </w:r>
+      <w:r>
+        <w:rPr>
+          <w:rFonts w:ascii="Times New Roman" w:hAnsi="Times New Roman" w:cs="Times New Roman"/>
+          <w:color w:val="333333"/>
+          <w:sz w:val="24"/>
+          <w:szCs w:val="24"/>
+          <w:shd w:val="clear" w:color="auto" w:fill="FFFFFF"/>
+        </w:rPr>
+        <w:t xml:space="preserve"> American Indians often portray themselves in American movies, as a result of the </w:t>
+      </w:r>
+      <w:r>
+        <w:rPr>
+          <w:rFonts w:ascii="Times New Roman" w:hAnsi="Times New Roman" w:cs="Times New Roman"/>
+          <w:color w:val="333333"/>
+          <w:sz w:val="24"/>
+          <w:szCs w:val="24"/>
+          <w:shd w:val="clear" w:color="auto" w:fill="FFFFFF"/>
+        </w:rPr>
+        <w:t>director’s</w:t>
+      </w:r>
+      <w:r>
+        <w:rPr>
+          <w:rFonts w:ascii="Times New Roman" w:hAnsi="Times New Roman" w:cs="Times New Roman"/>
+          <w:color w:val="333333"/>
+          <w:sz w:val="24"/>
+          <w:szCs w:val="24"/>
+          <w:shd w:val="clear" w:color="auto" w:fill="FFFFFF"/>
+        </w:rPr>
+        <w:t xml:space="preserve"> wishes,</w:t>
+      </w:r>
+      <w:r>
+        <w:rPr>
+          <w:rFonts w:ascii="Times New Roman" w:hAnsi="Times New Roman" w:cs="Times New Roman"/>
+          <w:color w:val="333333"/>
+          <w:sz w:val="24"/>
+          <w:szCs w:val="24"/>
+          <w:shd w:val="clear" w:color="auto" w:fill="FFFFFF"/>
+        </w:rPr>
+        <w:t xml:space="preserve"> as</w:t>
+      </w:r>
+      <w:r>
+        <w:rPr>
+          <w:rFonts w:ascii="Times New Roman" w:hAnsi="Times New Roman" w:cs="Times New Roman"/>
+          <w:color w:val="333333"/>
+          <w:sz w:val="24"/>
+          <w:szCs w:val="24"/>
+          <w:shd w:val="clear" w:color="auto" w:fill="FFFFFF"/>
+        </w:rPr>
+        <w:t xml:space="preserve"> simple minded or rather </w:t>
+      </w:r>
+      <w:r>
+        <w:rPr>
+          <w:rFonts w:ascii="Times New Roman" w:hAnsi="Times New Roman" w:cs="Times New Roman"/>
+          <w:color w:val="333333"/>
+          <w:sz w:val="24"/>
+          <w:szCs w:val="24"/>
+          <w:shd w:val="clear" w:color="auto" w:fill="FFFFFF"/>
+        </w:rPr>
+        <w:t xml:space="preserve">amazed by the technology of the white man. </w:t>
+      </w:r>
+      <w:r>
+        <w:rPr>
+          <w:rFonts w:ascii="Times New Roman" w:hAnsi="Times New Roman" w:cs="Times New Roman"/>
+          <w:color w:val="333333"/>
+          <w:sz w:val="24"/>
+          <w:szCs w:val="24"/>
+          <w:shd w:val="clear" w:color="auto" w:fill="FFFFFF"/>
+        </w:rPr>
+        <w:t>Adichie</w:t>
+      </w:r>
+      <w:r>
+        <w:rPr>
+          <w:rFonts w:ascii="Times New Roman" w:hAnsi="Times New Roman" w:cs="Times New Roman"/>
+          <w:color w:val="333333"/>
+          <w:sz w:val="24"/>
+          <w:szCs w:val="24"/>
+          <w:shd w:val="clear" w:color="auto" w:fill="FFFFFF"/>
+        </w:rPr>
+        <w:t xml:space="preserve"> felt pressure to be a certain way because of her African Ancestry. Thankfully she is a very intelligent and analytical artist who does not conform to expectations but rather embarrasses her roots and traditions, helping to form a new idea in the minds of people around her of what it means to be African.</w:t>
+      </w:r>
+    </w:p>
+    <w:p>
+      <w:pPr>
+        <w:spacing w:after="0" w:line="480" w:lineRule="auto"/>
+        <w:ind w:firstLine="720"/>
+        <w:rPr>
+          <w:rFonts w:ascii="Times New Roman" w:hAnsi="Times New Roman" w:cs="Times New Roman"/>
+          <w:color w:val="333333"/>
+          <w:sz w:val="24"/>
+          <w:szCs w:val="24"/>
+          <w:shd w:val="clear" w:color="auto" w:fill="FFFFFF"/>
+        </w:rPr>
+      </w:pPr>
+      <w:r>
+        <w:rPr>
+          <w:rFonts w:ascii="Times New Roman" w:hAnsi="Times New Roman" w:cs="Times New Roman"/>
+          <w:color w:val="333333"/>
+          <w:sz w:val="24"/>
+          <w:szCs w:val="24"/>
+          <w:shd w:val="clear" w:color="auto" w:fill="FFFFFF"/>
+        </w:rPr>
+        <w:lastRenderedPageBreak/>
+        <w:t>Adichie</w:t>
+      </w:r>
+      <w:r>
+        <w:rPr>
+          <w:rFonts w:ascii="Times New Roman" w:hAnsi="Times New Roman" w:cs="Times New Roman"/>
+          <w:color w:val="333333"/>
+          <w:sz w:val="24"/>
+          <w:szCs w:val="24"/>
+          <w:shd w:val="clear" w:color="auto" w:fill="FFFFFF"/>
+        </w:rPr>
+        <w:t xml:space="preserve"> is very passionate about her origins, and is a great example of what can come of educating people on the dangers of a single story. By creating literature about her culture she allows African children to see themselves as worthy of literature, through willingness to stand up against false stereotypes</w:t>
+      </w:r>
+      <w:r>
+        <w:rPr>
+          <w:rFonts w:ascii="Times New Roman" w:hAnsi="Times New Roman" w:cs="Times New Roman"/>
+          <w:color w:val="333333"/>
+          <w:sz w:val="24"/>
+          <w:szCs w:val="24"/>
+          <w:shd w:val="clear" w:color="auto" w:fill="FFFFFF"/>
+        </w:rPr>
+        <w:t xml:space="preserve"> she empowers the African immigrant</w:t>
+      </w:r>
+      <w:r>
+        <w:rPr>
+          <w:rFonts w:ascii="Times New Roman" w:hAnsi="Times New Roman" w:cs="Times New Roman"/>
+          <w:color w:val="333333"/>
+          <w:sz w:val="24"/>
+          <w:szCs w:val="24"/>
+          <w:shd w:val="clear" w:color="auto" w:fill="FFFFFF"/>
+        </w:rPr>
+        <w:t xml:space="preserve"> and </w:t>
+      </w:r>
+      <w:r>
+        <w:rPr>
+          <w:rFonts w:ascii="Times New Roman" w:hAnsi="Times New Roman" w:cs="Times New Roman"/>
+          <w:color w:val="333333"/>
+          <w:sz w:val="24"/>
+          <w:szCs w:val="24"/>
+          <w:shd w:val="clear" w:color="auto" w:fill="FFFFFF"/>
+        </w:rPr>
+        <w:t>by displaying</w:t>
+      </w:r>
+      <w:r>
+        <w:rPr>
+          <w:rFonts w:ascii="Times New Roman" w:hAnsi="Times New Roman" w:cs="Times New Roman"/>
+          <w:color w:val="333333"/>
+          <w:sz w:val="24"/>
+          <w:szCs w:val="24"/>
+          <w:shd w:val="clear" w:color="auto" w:fill="FFFFFF"/>
+        </w:rPr>
+        <w:t xml:space="preserve"> the true nature of African culture </w:t>
+      </w:r>
+      <w:r>
+        <w:rPr>
+          <w:rFonts w:ascii="Times New Roman" w:hAnsi="Times New Roman" w:cs="Times New Roman"/>
+          <w:color w:val="333333"/>
+          <w:sz w:val="24"/>
+          <w:szCs w:val="24"/>
+          <w:shd w:val="clear" w:color="auto" w:fill="FFFFFF"/>
+        </w:rPr>
+        <w:t>and not</w:t>
+      </w:r>
+      <w:r>
+        <w:rPr>
+          <w:rFonts w:ascii="Times New Roman" w:hAnsi="Times New Roman" w:cs="Times New Roman"/>
+          <w:color w:val="333333"/>
+          <w:sz w:val="24"/>
+          <w:szCs w:val="24"/>
+          <w:shd w:val="clear" w:color="auto" w:fill="FFFFFF"/>
+        </w:rPr>
+        <w:t xml:space="preserve"> conforming to what people expected of her </w:t>
+      </w:r>
+      <w:r>
+        <w:rPr>
+          <w:rFonts w:ascii="Times New Roman" w:hAnsi="Times New Roman" w:cs="Times New Roman"/>
+          <w:color w:val="333333"/>
+          <w:sz w:val="24"/>
+          <w:szCs w:val="24"/>
+          <w:shd w:val="clear" w:color="auto" w:fill="FFFFFF"/>
+        </w:rPr>
+        <w:t>Adichie</w:t>
+      </w:r>
+      <w:r>
+        <w:rPr>
+          <w:rFonts w:ascii="Times New Roman" w:hAnsi="Times New Roman" w:cs="Times New Roman"/>
+          <w:color w:val="333333"/>
+          <w:sz w:val="24"/>
+          <w:szCs w:val="24"/>
+          <w:shd w:val="clear" w:color="auto" w:fill="FFFFFF"/>
+        </w:rPr>
+        <w:t xml:space="preserve"> begins to break down the invisible barriers of segregation.</w:t>
+      </w:r>
+    </w:p>
+    <w:p>
+      <w:pPr>
+        <w:spacing w:after="0" w:line="480" w:lineRule="auto"/>
+        <w:rPr>
+          <w:rFonts w:ascii="Times New Roman" w:hAnsi="Times New Roman" w:cs="Times New Roman"/>
+          <w:color w:val="333333"/>
+          <w:sz w:val="24"/>
+          <w:szCs w:val="24"/>
+          <w:shd w:val="clear" w:color="auto" w:fill="FFFFFF"/>
+        </w:rPr>
+      </w:pPr>
+    </w:p>
+    <w:p>
+      <w:pPr>
+        <w:spacing w:after="0" w:line="480" w:lineRule="auto"/>
+        <w:rPr>
+          <w:rFonts w:ascii="Times New Roman" w:hAnsi="Times New Roman" w:cs="Times New Roman"/>
+          <w:color w:val="333333"/>
+          <w:sz w:val="24"/>
+          <w:szCs w:val="24"/>
+          <w:shd w:val="clear" w:color="auto" w:fill="FFFFFF"/>
+        </w:rPr>
+      </w:pPr>
+    </w:p>
+    <w:p>
+      <w:pPr>
+        <w:spacing w:after="0" w:line="480" w:lineRule="auto"/>
+        <w:rPr>
+          <w:rFonts w:ascii="Times New Roman" w:hAnsi="Times New Roman" w:cs="Times New Roman"/>
+          <w:color w:val="333333"/>
+          <w:sz w:val="24"/>
+          <w:szCs w:val="24"/>
+          <w:shd w:val="clear" w:color="auto" w:fill="FFFFFF"/>
+        </w:rPr>
+      </w:pPr>
+    </w:p>
+    <w:p>
+      <w:pPr>
+        <w:spacing w:after="0" w:line="480" w:lineRule="auto"/>
+        <w:rPr>
+          <w:rFonts w:ascii="Times New Roman" w:hAnsi="Times New Roman" w:cs="Times New Roman"/>
+          <w:color w:val="333333"/>
+          <w:sz w:val="24"/>
+          <w:szCs w:val="24"/>
+          <w:shd w:val="clear" w:color="auto" w:fill="FFFFFF"/>
+        </w:rPr>
+      </w:pPr>
+    </w:p>
+    <w:p>
+      <w:pPr>
+        <w:spacing w:after="0" w:line="480" w:lineRule="auto"/>
+        <w:rPr>
+          <w:rFonts w:ascii="Times New Roman" w:hAnsi="Times New Roman" w:cs="Times New Roman"/>
+          <w:color w:val="333333"/>
+          <w:sz w:val="24"/>
+          <w:szCs w:val="24"/>
+          <w:shd w:val="clear" w:color="auto" w:fill="FFFFFF"/>
+        </w:rPr>
+      </w:pPr>
+    </w:p>
+    <w:p>
+      <w:pPr>
+        <w:spacing w:after="0" w:line="480" w:lineRule="auto"/>
+        <w:rPr>
+          <w:rFonts w:ascii="Times New Roman" w:hAnsi="Times New Roman" w:cs="Times New Roman"/>
+          <w:color w:val="333333"/>
+          <w:sz w:val="24"/>
+          <w:szCs w:val="24"/>
+          <w:shd w:val="clear" w:color="auto" w:fill="FFFFFF"/>
+        </w:rPr>
+      </w:pPr>
+    </w:p>
+    <w:p>
+      <w:pPr>
+        <w:spacing w:after="0" w:line="480" w:lineRule="auto"/>
+        <w:rPr>
+          <w:rFonts w:ascii="Times New Roman" w:hAnsi="Times New Roman" w:cs="Times New Roman"/>
+          <w:color w:val="333333"/>
+          <w:sz w:val="24"/>
+          <w:szCs w:val="24"/>
+          <w:shd w:val="clear" w:color="auto" w:fill="FFFFFF"/>
+        </w:rPr>
+      </w:pPr>
+    </w:p>
+    <w:p>
+      <w:pPr>
+        <w:spacing w:after="0" w:line="480" w:lineRule="auto"/>
+        <w:rPr>
+          <w:rFonts w:ascii="Times New Roman" w:hAnsi="Times New Roman" w:cs="Times New Roman"/>
+          <w:color w:val="333333"/>
+          <w:sz w:val="24"/>
+          <w:szCs w:val="24"/>
+          <w:shd w:val="clear" w:color="auto" w:fill="FFFFFF"/>
+        </w:rPr>
+      </w:pPr>
+    </w:p>
+    <w:p>
+      <w:pPr>
+        <w:spacing w:after="0" w:line="480" w:lineRule="auto"/>
+        <w:rPr>
+          <w:rFonts w:ascii="Times New Roman" w:hAnsi="Times New Roman" w:cs="Times New Roman"/>
+          <w:color w:val="333333"/>
+          <w:sz w:val="24"/>
+          <w:szCs w:val="24"/>
+          <w:shd w:val="clear" w:color="auto" w:fill="FFFFFF"/>
+        </w:rPr>
+      </w:pPr>
+    </w:p>
+    <w:p>
+      <w:pPr>
+        <w:spacing w:after="0" w:line="480" w:lineRule="auto"/>
+        <w:rPr>
+          <w:rFonts w:ascii="Times New Roman" w:hAnsi="Times New Roman" w:cs="Times New Roman"/>
+          <w:color w:val="333333"/>
+          <w:sz w:val="24"/>
+          <w:szCs w:val="24"/>
+          <w:shd w:val="clear" w:color="auto" w:fill="FFFFFF"/>
+        </w:rPr>
+      </w:pPr>
+    </w:p>
+    <w:p>
+      <w:pPr>
+        <w:spacing w:after="0" w:line="480" w:lineRule="auto"/>
+        <w:rPr>
+          <w:rFonts w:ascii="Times New Roman" w:hAnsi="Times New Roman" w:cs="Times New Roman"/>
+          <w:color w:val="333333"/>
+          <w:sz w:val="24"/>
+          <w:szCs w:val="24"/>
+          <w:shd w:val="clear" w:color="auto" w:fill="FFFFFF"/>
+        </w:rPr>
+      </w:pPr>
+    </w:p>
+    <w:p>
+      <w:pPr>
+        <w:spacing w:after="0" w:line="480" w:lineRule="auto"/>
+        <w:rPr>
+          <w:rFonts w:ascii="Times New Roman" w:hAnsi="Times New Roman" w:cs="Times New Roman"/>
+          <w:color w:val="333333"/>
+          <w:sz w:val="24"/>
+          <w:szCs w:val="24"/>
+          <w:shd w:val="clear" w:color="auto" w:fill="FFFFFF"/>
+        </w:rPr>
+      </w:pPr>
+    </w:p>
+    <w:p>
+      <w:pPr>
+        <w:spacing w:after="0" w:line="480" w:lineRule="auto"/>
+        <w:rPr>
+          <w:rFonts w:ascii="Times New Roman" w:hAnsi="Times New Roman" w:cs="Times New Roman"/>
+          <w:color w:val="333333"/>
+          <w:sz w:val="24"/>
+          <w:szCs w:val="24"/>
+          <w:shd w:val="clear" w:color="auto" w:fill="FFFFFF"/>
+        </w:rPr>
+      </w:pPr>
+    </w:p>
+    <w:p>
+      <w:pPr>
+        <w:spacing w:after="0" w:line="480" w:lineRule="auto"/>
+        <w:rPr>
+          <w:rFonts w:ascii="Times New Roman" w:hAnsi="Times New Roman" w:cs="Times New Roman"/>
+          <w:color w:val="333333"/>
+          <w:sz w:val="24"/>
+          <w:szCs w:val="24"/>
+          <w:shd w:val="clear" w:color="auto" w:fill="FFFFFF"/>
+        </w:rPr>
+      </w:pPr>
+    </w:p>
+    <w:p>
+      <w:pPr>
+        <w:spacing w:after="0" w:line="480" w:lineRule="auto"/>
+        <w:rPr>
+          <w:rFonts w:ascii="Times New Roman" w:hAnsi="Times New Roman" w:cs="Times New Roman"/>
+          <w:color w:val="333333"/>
+          <w:sz w:val="24"/>
+          <w:szCs w:val="24"/>
+          <w:shd w:val="clear" w:color="auto" w:fill="FFFFFF"/>
+        </w:rPr>
+      </w:pPr>
+    </w:p>
+    <w:p>
+      <w:pPr>
+        <w:spacing w:after="0" w:line="480" w:lineRule="auto"/>
+        <w:rPr>
+          <w:rFonts w:ascii="Times New Roman" w:hAnsi="Times New Roman" w:cs="Times New Roman"/>
+          <w:color w:val="333333"/>
+          <w:sz w:val="24"/>
+          <w:szCs w:val="24"/>
+          <w:shd w:val="clear" w:color="auto" w:fill="FFFFFF"/>
+        </w:rPr>
+      </w:pPr>
+    </w:p>
+    <w:p>
+      <w:pPr>
+        <w:rPr>
+          <w:rFonts w:ascii="Times New Roman" w:hAnsi="Times New Roman" w:cs="Times New Roman"/>
+          <w:color w:val="333333"/>
+          <w:sz w:val="24"/>
+          <w:szCs w:val="24"/>
+          <w:shd w:val="clear" w:color="auto" w:fill="FFFFFF"/>
+        </w:rPr>
+      </w:pPr>
+      <w:r>
+        <w:rPr>
+          <w:rFonts w:ascii="Times New Roman" w:hAnsi="Times New Roman" w:cs="Times New Roman"/>
+          <w:color w:val="333333"/>
+          <w:sz w:val="24"/>
+          <w:szCs w:val="24"/>
+          <w:shd w:val="clear" w:color="auto" w:fill="FFFFFF"/>
+        </w:rPr>
+        <w:br w:type="page"/>
+      </w:r>
+    </w:p>
+    <w:p>
+      <w:pPr>
+        <w:spacing w:after="0" w:line="480" w:lineRule="auto"/>
+        <w:jc w:val="center"/>
+        <w:rPr>
+          <w:rFonts w:ascii="Times New Roman" w:hAnsi="Times New Roman" w:cs="Times New Roman"/>
+          <w:color w:val="333333"/>
+          <w:sz w:val="24"/>
+          <w:szCs w:val="24"/>
+          <w:shd w:val="clear" w:color="auto" w:fill="FFFFFF"/>
+        </w:rPr>
+      </w:pPr>
+      <w:r>
+        <w:rPr>
+          <w:rFonts w:ascii="Times New Roman" w:hAnsi="Times New Roman" w:cs="Times New Roman"/>
+          <w:color w:val="333333"/>
+          <w:sz w:val="24"/>
+          <w:szCs w:val="24"/>
+          <w:shd w:val="clear" w:color="auto" w:fill="FFFFFF"/>
+        </w:rPr>
+        <w:lastRenderedPageBreak/>
+        <w:t>References</w:t>
+      </w:r>
+    </w:p>
+    <w:p>
+      <w:pPr>
+        <w:spacing w:after="0" w:line="480" w:lineRule="auto"/>
+        <w:ind w:left="720" w:hanging="720"/>
+        <w:contextualSpacing/>
+        <w:rPr>
+          <w:rFonts w:ascii="Times New Roman" w:hAnsi="Times New Roman" w:cs="Times New Roman"/>
+          <w:color w:val="333333"/>
+          <w:sz w:val="24"/>
+          <w:szCs w:val="24"/>
+          <w:shd w:val="clear" w:color="auto" w:fill="FFFFFF"/>
+        </w:rPr>
+      </w:pPr>
+      <w:proofErr w:type="gramStart"/>
+      <w:r>
+        <w:rPr>
+          <w:rFonts w:ascii="Times New Roman" w:hAnsi="Times New Roman" w:cs="Times New Roman"/>
+          <w:color w:val="333333"/>
+          <w:sz w:val="24"/>
+          <w:szCs w:val="24"/>
+          <w:shd w:val="clear" w:color="auto" w:fill="FFFFFF"/>
+        </w:rPr>
+        <w:t>Brooks, W. &amp; McNair, J.C (2009).</w:t>
+      </w:r>
+      <w:proofErr w:type="gramEnd"/>
+      <w:r>
+        <w:rPr>
+          <w:rFonts w:ascii="Times New Roman" w:hAnsi="Times New Roman" w:cs="Times New Roman"/>
+          <w:color w:val="333333"/>
+          <w:sz w:val="24"/>
+          <w:szCs w:val="24"/>
+          <w:shd w:val="clear" w:color="auto" w:fill="FFFFFF"/>
+        </w:rPr>
+        <w:t xml:space="preserve"> “But this story of mine is not unique”: A review of research of African American children’s </w:t>
+      </w:r>
+      <w:r>
+        <w:rPr>
+          <w:rFonts w:ascii="Times New Roman" w:hAnsi="Times New Roman" w:cs="Times New Roman"/>
+          <w:color w:val="333333"/>
+          <w:sz w:val="24"/>
+          <w:szCs w:val="24"/>
+          <w:shd w:val="clear" w:color="auto" w:fill="FFFFFF"/>
+        </w:rPr>
+        <w:t>literature</w:t>
+      </w:r>
+      <w:r>
+        <w:rPr>
+          <w:rFonts w:ascii="Times New Roman" w:hAnsi="Times New Roman" w:cs="Times New Roman"/>
+          <w:color w:val="333333"/>
+          <w:sz w:val="24"/>
+          <w:szCs w:val="24"/>
+          <w:shd w:val="clear" w:color="auto" w:fill="FFFFFF"/>
+        </w:rPr>
+        <w:t xml:space="preserve">. </w:t>
+      </w:r>
+      <w:proofErr w:type="gramStart"/>
+      <w:r>
+        <w:rPr>
+          <w:rFonts w:ascii="Times New Roman" w:hAnsi="Times New Roman" w:cs="Times New Roman"/>
+          <w:i/>
+          <w:color w:val="333333"/>
+          <w:sz w:val="24"/>
+          <w:szCs w:val="24"/>
+          <w:shd w:val="clear" w:color="auto" w:fill="FFFFFF"/>
+        </w:rPr>
+        <w:t>Review of Educational Research, 79</w:t>
+      </w:r>
+      <w:r>
+        <w:rPr>
+          <w:rFonts w:ascii="Times New Roman" w:hAnsi="Times New Roman" w:cs="Times New Roman"/>
+          <w:color w:val="333333"/>
+          <w:sz w:val="24"/>
+          <w:szCs w:val="24"/>
+          <w:shd w:val="clear" w:color="auto" w:fill="FFFFFF"/>
+        </w:rPr>
+        <w:t>(1), 125</w:t>
+      </w:r>
+      <w:r>
+        <w:rPr>
+          <w:rFonts w:ascii="Times New Roman" w:hAnsi="Times New Roman" w:cs="Times New Roman"/>
+          <w:color w:val="333333"/>
+          <w:sz w:val="24"/>
+          <w:szCs w:val="24"/>
+          <w:shd w:val="clear" w:color="auto" w:fill="FFFFFF"/>
+        </w:rPr>
+        <w:t xml:space="preserve"> </w:t>
+      </w:r>
+      <w:r>
+        <w:rPr>
+          <w:rFonts w:ascii="Times New Roman" w:hAnsi="Times New Roman" w:cs="Times New Roman"/>
+          <w:color w:val="333333"/>
+          <w:sz w:val="24"/>
+          <w:szCs w:val="24"/>
+          <w:shd w:val="clear" w:color="auto" w:fill="FFFFFF"/>
+        </w:rPr>
+        <w:t>-</w:t>
+      </w:r>
+      <w:r>
+        <w:rPr>
+          <w:rFonts w:ascii="Times New Roman" w:hAnsi="Times New Roman" w:cs="Times New Roman"/>
+          <w:color w:val="333333"/>
+          <w:sz w:val="24"/>
+          <w:szCs w:val="24"/>
+          <w:shd w:val="clear" w:color="auto" w:fill="FFFFFF"/>
+        </w:rPr>
+        <w:t xml:space="preserve">- </w:t>
+      </w:r>
+      <w:r>
+        <w:rPr>
+          <w:rFonts w:ascii="Times New Roman" w:hAnsi="Times New Roman" w:cs="Times New Roman"/>
+          <w:color w:val="333333"/>
+          <w:sz w:val="24"/>
+          <w:szCs w:val="24"/>
+          <w:shd w:val="clear" w:color="auto" w:fill="FFFFFF"/>
+        </w:rPr>
+        <w:t>162.</w:t>
+      </w:r>
+      <w:proofErr w:type="gramEnd"/>
+    </w:p>
+    <w:p>
+      <w:pPr>
+        <w:spacing w:after="0" w:line="480" w:lineRule="auto"/>
+        <w:ind w:left="720" w:hanging="720"/>
+        <w:contextualSpacing/>
+        <w:rPr>
+          <w:rFonts w:ascii="Times New Roman" w:hAnsi="Times New Roman" w:cs="Times New Roman"/>
+          <w:sz w:val="24"/>
+          <w:szCs w:val="24"/>
+        </w:rPr>
+      </w:pPr>
+      <w:r>
+        <w:rPr>
+          <w:rFonts w:ascii="Times New Roman" w:hAnsi="Times New Roman" w:cs="Times New Roman"/>
+          <w:color w:val="333333"/>
+          <w:sz w:val="24"/>
+          <w:szCs w:val="24"/>
+          <w:shd w:val="clear" w:color="auto" w:fill="FFFFFF"/>
+        </w:rPr>
+        <w:t xml:space="preserve">Stewart, M.P. (2002). </w:t>
+      </w:r>
+      <w:proofErr w:type="gramStart"/>
+      <w:r>
+        <w:rPr>
+          <w:rFonts w:ascii="Times New Roman" w:hAnsi="Times New Roman" w:cs="Times New Roman"/>
+          <w:color w:val="333333"/>
+          <w:sz w:val="24"/>
+          <w:szCs w:val="24"/>
+          <w:shd w:val="clear" w:color="auto" w:fill="FFFFFF"/>
+        </w:rPr>
+        <w:t>Judging authors by the color of the skin: Quality Native American children’s literature.</w:t>
+      </w:r>
+      <w:proofErr w:type="gramEnd"/>
+      <w:r>
+        <w:rPr>
+          <w:rFonts w:ascii="Times New Roman" w:hAnsi="Times New Roman" w:cs="Times New Roman"/>
+          <w:color w:val="333333"/>
+          <w:sz w:val="24"/>
+          <w:szCs w:val="24"/>
+          <w:shd w:val="clear" w:color="auto" w:fill="FFFFFF"/>
+        </w:rPr>
+        <w:t xml:space="preserve"> </w:t>
+      </w:r>
+      <w:proofErr w:type="gramStart"/>
+      <w:r>
+        <w:rPr>
+          <w:rFonts w:ascii="Times New Roman" w:hAnsi="Times New Roman" w:cs="Times New Roman"/>
+          <w:i/>
+          <w:color w:val="333333"/>
+          <w:sz w:val="24"/>
+          <w:szCs w:val="24"/>
+          <w:shd w:val="clear" w:color="auto" w:fill="FFFFFF"/>
+        </w:rPr>
+        <w:t>MEULUS</w:t>
+      </w:r>
+      <w:r>
+        <w:rPr>
+          <w:rFonts w:ascii="Times New Roman" w:hAnsi="Times New Roman" w:cs="Times New Roman"/>
+          <w:color w:val="333333"/>
+          <w:sz w:val="24"/>
+          <w:szCs w:val="24"/>
+          <w:shd w:val="clear" w:color="auto" w:fill="FFFFFF"/>
+        </w:rPr>
+        <w:t>, 27(2), 179 -- 196.</w:t>
+      </w:r>
+      <w:proofErr w:type="gramEnd"/>
     </w:p>
     <w:sectPr>
       <w:headerReference w:type="default" r:id="rId7"/>

</xml_diff>

<commit_message>
csc 135 and educ 121
</commit_message>
<xml_diff>
--- a/Fall 2017/Child lit/The danger of a single story.docx
+++ b/Fall 2017/Child lit/The danger of a single story.docx
@@ -82,7 +82,23 @@
           <w:sz w:val="24"/>
           <w:szCs w:val="24"/>
         </w:rPr>
-        <w:t>The danger of a single story</w:t>
+        <w:t>The Dangers o</w:t>
+      </w:r>
+      <w:r>
+        <w:rPr>
+          <w:rFonts w:ascii="Times New Roman" w:hAnsi="Times New Roman" w:cs="Times New Roman"/>
+          <w:sz w:val="24"/>
+          <w:szCs w:val="24"/>
+        </w:rPr>
+        <w:t>f a Single S</w:t>
+      </w:r>
+      <w:r>
+        <w:rPr>
+          <w:rFonts w:ascii="Times New Roman" w:hAnsi="Times New Roman" w:cs="Times New Roman"/>
+          <w:sz w:val="24"/>
+          <w:szCs w:val="24"/>
+        </w:rPr>
+        <w:t>tory</w:t>
       </w:r>
     </w:p>
     <w:p>
@@ -220,7 +236,63 @@
           <w:szCs w:val="24"/>
         </w:rPr>
         <w:lastRenderedPageBreak/>
-        <w:t xml:space="preserve">Cultures are everywhere. One can find different cultures within a country, between neighboring cities, and most prominently between countries. Each of these cultures will produce literature based on both their own culture and probably literature based on other cultures. What people read about a culture tends to influence what they think about the people in that culture. </w:t>
+        <w:t xml:space="preserve">The world is full of </w:t>
+      </w:r>
+      <w:r>
+        <w:rPr>
+          <w:rFonts w:ascii="Times New Roman" w:hAnsi="Times New Roman" w:cs="Times New Roman"/>
+          <w:sz w:val="24"/>
+          <w:szCs w:val="24"/>
+        </w:rPr>
+        <w:t>diverse human societies with cultures specific to each</w:t>
+      </w:r>
+      <w:r>
+        <w:rPr>
+          <w:rFonts w:ascii="Times New Roman" w:hAnsi="Times New Roman" w:cs="Times New Roman"/>
+          <w:sz w:val="24"/>
+          <w:szCs w:val="24"/>
+        </w:rPr>
+        <w:t>.</w:t>
+      </w:r>
+      <w:r>
+        <w:rPr>
+          <w:rFonts w:ascii="Times New Roman" w:hAnsi="Times New Roman" w:cs="Times New Roman"/>
+          <w:sz w:val="24"/>
+          <w:szCs w:val="24"/>
+        </w:rPr>
+        <w:t xml:space="preserve"> </w:t>
+      </w:r>
+      <w:r>
+        <w:rPr>
+          <w:rFonts w:ascii="Times New Roman" w:hAnsi="Times New Roman" w:cs="Times New Roman"/>
+          <w:sz w:val="24"/>
+          <w:szCs w:val="24"/>
+        </w:rPr>
+        <w:t xml:space="preserve">Culture is related to beliefs and behaviors exhibited within a particular group. </w:t>
+      </w:r>
+      <w:r>
+        <w:rPr>
+          <w:rFonts w:ascii="Times New Roman" w:hAnsi="Times New Roman" w:cs="Times New Roman"/>
+          <w:sz w:val="24"/>
+          <w:szCs w:val="24"/>
+        </w:rPr>
+        <w:t>Differences in culture between countries may come to mind, yet there are also cultures specific to states or cities or even within cities (subcultures).</w:t>
+      </w:r>
+      <w:r>
+        <w:rPr>
+          <w:rFonts w:ascii="Times New Roman" w:hAnsi="Times New Roman" w:cs="Times New Roman"/>
+          <w:sz w:val="24"/>
+          <w:szCs w:val="24"/>
+        </w:rPr>
+        <w:t xml:space="preserve">  Literature that originates from a particular society is often clearly based on the culture of that society, yet it is common for a society to distribute literature based on a different culture as well. </w:t>
+      </w:r>
+      <w:r>
+        <w:rPr>
+          <w:rFonts w:ascii="Times New Roman" w:hAnsi="Times New Roman" w:cs="Times New Roman"/>
+          <w:sz w:val="24"/>
+          <w:szCs w:val="24"/>
+        </w:rPr>
+        <w:t xml:space="preserve">Culture-specific literature often influences the reader’s regard for, or perception of the individuals within that culture. </w:t>
       </w:r>
       <w:r>
         <w:rPr>
@@ -258,37 +330,419 @@
           <w:szCs w:val="24"/>
           <w:shd w:val="clear" w:color="auto" w:fill="FFFFFF"/>
         </w:rPr>
-        <w:t xml:space="preserve">Three </w:t>
-      </w:r>
-      <w:r>
-        <w:rPr>
-          <w:rFonts w:ascii="Times New Roman" w:hAnsi="Times New Roman" w:cs="Times New Roman"/>
-          <w:color w:val="333333"/>
-          <w:sz w:val="24"/>
-          <w:szCs w:val="24"/>
-          <w:shd w:val="clear" w:color="auto" w:fill="FFFFFF"/>
-        </w:rPr>
-        <w:t>of biggest dangers</w:t>
-      </w:r>
-      <w:r>
-        <w:rPr>
-          <w:rFonts w:ascii="Times New Roman" w:hAnsi="Times New Roman" w:cs="Times New Roman"/>
-          <w:color w:val="333333"/>
-          <w:sz w:val="24"/>
-          <w:szCs w:val="24"/>
-          <w:shd w:val="clear" w:color="auto" w:fill="FFFFFF"/>
-        </w:rPr>
-        <w:t xml:space="preserve"> of a single story</w:t>
-      </w:r>
-      <w:r>
-        <w:rPr>
-          <w:rFonts w:ascii="Times New Roman" w:hAnsi="Times New Roman" w:cs="Times New Roman"/>
-          <w:color w:val="333333"/>
-          <w:sz w:val="24"/>
-          <w:szCs w:val="24"/>
-          <w:shd w:val="clear" w:color="auto" w:fill="FFFFFF"/>
-        </w:rPr>
-        <w:t xml:space="preserve"> that </w:t>
+        <w:t>Adichie presents t</w:t>
+      </w:r>
+      <w:r>
+        <w:rPr>
+          <w:rFonts w:ascii="Times New Roman" w:hAnsi="Times New Roman" w:cs="Times New Roman"/>
+          <w:color w:val="333333"/>
+          <w:sz w:val="24"/>
+          <w:szCs w:val="24"/>
+          <w:shd w:val="clear" w:color="auto" w:fill="FFFFFF"/>
+        </w:rPr>
+        <w:t xml:space="preserve">hree </w:t>
+      </w:r>
+      <w:r>
+        <w:rPr>
+          <w:rFonts w:ascii="Times New Roman" w:hAnsi="Times New Roman" w:cs="Times New Roman"/>
+          <w:color w:val="333333"/>
+          <w:sz w:val="24"/>
+          <w:szCs w:val="24"/>
+          <w:shd w:val="clear" w:color="auto" w:fill="FFFFFF"/>
+        </w:rPr>
+        <w:t xml:space="preserve">of </w:t>
+      </w:r>
+      <w:r>
+        <w:rPr>
+          <w:rFonts w:ascii="Times New Roman" w:hAnsi="Times New Roman" w:cs="Times New Roman"/>
+          <w:color w:val="333333"/>
+          <w:sz w:val="24"/>
+          <w:szCs w:val="24"/>
+          <w:shd w:val="clear" w:color="auto" w:fill="FFFFFF"/>
+        </w:rPr>
+        <w:t xml:space="preserve">the </w:t>
+      </w:r>
+      <w:r>
+        <w:rPr>
+          <w:rFonts w:ascii="Times New Roman" w:hAnsi="Times New Roman" w:cs="Times New Roman"/>
+          <w:color w:val="333333"/>
+          <w:sz w:val="24"/>
+          <w:szCs w:val="24"/>
+          <w:shd w:val="clear" w:color="auto" w:fill="FFFFFF"/>
+        </w:rPr>
+        <w:t>biggest dangers</w:t>
+      </w:r>
+      <w:r>
+        <w:rPr>
+          <w:rFonts w:ascii="Times New Roman" w:hAnsi="Times New Roman" w:cs="Times New Roman"/>
+          <w:color w:val="333333"/>
+          <w:sz w:val="24"/>
+          <w:szCs w:val="24"/>
+          <w:shd w:val="clear" w:color="auto" w:fill="FFFFFF"/>
+        </w:rPr>
+        <w:t xml:space="preserve"> of a </w:t>
+      </w:r>
+      <w:r>
+        <w:rPr>
+          <w:rFonts w:ascii="Times New Roman" w:hAnsi="Times New Roman" w:cs="Times New Roman"/>
+          <w:color w:val="333333"/>
+          <w:sz w:val="24"/>
+          <w:szCs w:val="24"/>
+          <w:shd w:val="clear" w:color="auto" w:fill="FFFFFF"/>
+        </w:rPr>
+        <w:t>“</w:t>
+      </w:r>
+      <w:r>
+        <w:rPr>
+          <w:rFonts w:ascii="Times New Roman" w:hAnsi="Times New Roman" w:cs="Times New Roman"/>
+          <w:color w:val="333333"/>
+          <w:sz w:val="24"/>
+          <w:szCs w:val="24"/>
+          <w:shd w:val="clear" w:color="auto" w:fill="FFFFFF"/>
+        </w:rPr>
+        <w:t>single story</w:t>
+      </w:r>
+      <w:r>
+        <w:rPr>
+          <w:rFonts w:ascii="Times New Roman" w:hAnsi="Times New Roman" w:cs="Times New Roman"/>
+          <w:color w:val="333333"/>
+          <w:sz w:val="24"/>
+          <w:szCs w:val="24"/>
+          <w:shd w:val="clear" w:color="auto" w:fill="FFFFFF"/>
+        </w:rPr>
+        <w:t>”</w:t>
+      </w:r>
+      <w:r>
+        <w:rPr>
+          <w:rFonts w:ascii="Times New Roman" w:hAnsi="Times New Roman" w:cs="Times New Roman"/>
+          <w:color w:val="333333"/>
+          <w:sz w:val="24"/>
+          <w:szCs w:val="24"/>
+          <w:shd w:val="clear" w:color="auto" w:fill="FFFFFF"/>
+        </w:rPr>
+        <w:t>;</w:t>
+      </w:r>
+      <w:r>
+        <w:rPr>
+          <w:rFonts w:ascii="Times New Roman" w:hAnsi="Times New Roman" w:cs="Times New Roman"/>
+          <w:color w:val="333333"/>
+          <w:sz w:val="24"/>
+          <w:szCs w:val="24"/>
+          <w:shd w:val="clear" w:color="auto" w:fill="FFFFFF"/>
+        </w:rPr>
+        <w:t xml:space="preserve"> one </w:t>
+      </w:r>
+      <w:r>
+        <w:rPr>
+          <w:rFonts w:ascii="Times New Roman" w:hAnsi="Times New Roman" w:cs="Times New Roman"/>
+          <w:color w:val="333333"/>
+          <w:sz w:val="24"/>
+          <w:szCs w:val="24"/>
+          <w:shd w:val="clear" w:color="auto" w:fill="FFFFFF"/>
+        </w:rPr>
+        <w:t>danger coming from people viewing cultures with no literature of their own as cultures that do not belong in</w:t>
+      </w:r>
+      <w:r>
+        <w:rPr>
+          <w:rFonts w:ascii="Times New Roman" w:hAnsi="Times New Roman" w:cs="Times New Roman"/>
+          <w:color w:val="333333"/>
+          <w:sz w:val="24"/>
+          <w:szCs w:val="24"/>
+          <w:shd w:val="clear" w:color="auto" w:fill="FFFFFF"/>
+        </w:rPr>
+        <w:t xml:space="preserve"> literature, and the two other dangers coming from single stories creating</w:t>
+      </w:r>
+      <w:r>
+        <w:rPr>
+          <w:rFonts w:ascii="Times New Roman" w:hAnsi="Times New Roman" w:cs="Times New Roman"/>
+          <w:color w:val="333333"/>
+          <w:sz w:val="24"/>
+          <w:szCs w:val="24"/>
+          <w:shd w:val="clear" w:color="auto" w:fill="FFFFFF"/>
+        </w:rPr>
+        <w:t xml:space="preserve"> inaccurate stereotypes of the p</w:t>
+      </w:r>
+      <w:r>
+        <w:rPr>
+          <w:rFonts w:ascii="Times New Roman" w:hAnsi="Times New Roman" w:cs="Times New Roman"/>
+          <w:color w:val="333333"/>
+          <w:sz w:val="24"/>
+          <w:szCs w:val="24"/>
+          <w:shd w:val="clear" w:color="auto" w:fill="FFFFFF"/>
+        </w:rPr>
+        <w:t>eople within a culture and</w:t>
+      </w:r>
+      <w:r>
+        <w:rPr>
+          <w:rFonts w:ascii="Times New Roman" w:hAnsi="Times New Roman" w:cs="Times New Roman"/>
+          <w:color w:val="333333"/>
+          <w:sz w:val="24"/>
+          <w:szCs w:val="24"/>
+          <w:shd w:val="clear" w:color="auto" w:fill="FFFFFF"/>
+        </w:rPr>
+        <w:t xml:space="preserve"> </w:t>
+      </w:r>
+      <w:r>
+        <w:rPr>
+          <w:rFonts w:ascii="Times New Roman" w:hAnsi="Times New Roman" w:cs="Times New Roman"/>
+          <w:color w:val="333333"/>
+          <w:sz w:val="24"/>
+          <w:szCs w:val="24"/>
+          <w:shd w:val="clear" w:color="auto" w:fill="FFFFFF"/>
+        </w:rPr>
+        <w:t xml:space="preserve">using </w:t>
+      </w:r>
+      <w:r>
+        <w:rPr>
+          <w:rFonts w:ascii="Times New Roman" w:hAnsi="Times New Roman" w:cs="Times New Roman"/>
+          <w:color w:val="333333"/>
+          <w:sz w:val="24"/>
+          <w:szCs w:val="24"/>
+          <w:shd w:val="clear" w:color="auto" w:fill="FFFFFF"/>
+        </w:rPr>
+        <w:t xml:space="preserve">repeated </w:t>
+      </w:r>
+      <w:r>
+        <w:rPr>
+          <w:rFonts w:ascii="Times New Roman" w:hAnsi="Times New Roman" w:cs="Times New Roman"/>
+          <w:color w:val="333333"/>
+          <w:sz w:val="24"/>
+          <w:szCs w:val="24"/>
+          <w:shd w:val="clear" w:color="auto" w:fill="FFFFFF"/>
+        </w:rPr>
+        <w:t>representation</w:t>
+      </w:r>
+      <w:r>
+        <w:rPr>
+          <w:rFonts w:ascii="Times New Roman" w:hAnsi="Times New Roman" w:cs="Times New Roman"/>
+          <w:color w:val="333333"/>
+          <w:sz w:val="24"/>
+          <w:szCs w:val="24"/>
+          <w:shd w:val="clear" w:color="auto" w:fill="FFFFFF"/>
+        </w:rPr>
+        <w:t>s</w:t>
+      </w:r>
+      <w:r>
+        <w:rPr>
+          <w:rFonts w:ascii="Times New Roman" w:hAnsi="Times New Roman" w:cs="Times New Roman"/>
+          <w:color w:val="333333"/>
+          <w:sz w:val="24"/>
+          <w:szCs w:val="24"/>
+          <w:shd w:val="clear" w:color="auto" w:fill="FFFFFF"/>
+        </w:rPr>
+        <w:t xml:space="preserve"> of people as being </w:t>
+      </w:r>
+      <w:r>
+        <w:rPr>
+          <w:rFonts w:ascii="Times New Roman" w:hAnsi="Times New Roman" w:cs="Times New Roman"/>
+          <w:color w:val="333333"/>
+          <w:sz w:val="24"/>
+          <w:szCs w:val="24"/>
+          <w:shd w:val="clear" w:color="auto" w:fill="FFFFFF"/>
+        </w:rPr>
+        <w:t>“</w:t>
+      </w:r>
+      <w:r>
+        <w:rPr>
+          <w:rFonts w:ascii="Times New Roman" w:hAnsi="Times New Roman" w:cs="Times New Roman"/>
+          <w:color w:val="333333"/>
+          <w:sz w:val="24"/>
+          <w:szCs w:val="24"/>
+          <w:shd w:val="clear" w:color="auto" w:fill="FFFFFF"/>
+        </w:rPr>
+        <w:t>one thing</w:t>
+      </w:r>
+      <w:r>
+        <w:rPr>
+          <w:rFonts w:ascii="Times New Roman" w:hAnsi="Times New Roman" w:cs="Times New Roman"/>
+          <w:color w:val="333333"/>
+          <w:sz w:val="24"/>
+          <w:szCs w:val="24"/>
+          <w:shd w:val="clear" w:color="auto" w:fill="FFFFFF"/>
+        </w:rPr>
+        <w:t>”</w:t>
+      </w:r>
+      <w:r>
+        <w:rPr>
+          <w:rFonts w:ascii="Times New Roman" w:hAnsi="Times New Roman" w:cs="Times New Roman"/>
+          <w:color w:val="333333"/>
+          <w:sz w:val="24"/>
+          <w:szCs w:val="24"/>
+          <w:shd w:val="clear" w:color="auto" w:fill="FFFFFF"/>
+        </w:rPr>
+        <w:t>,</w:t>
+      </w:r>
+      <w:r>
+        <w:rPr>
+          <w:rFonts w:ascii="Times New Roman" w:hAnsi="Times New Roman" w:cs="Times New Roman"/>
+          <w:color w:val="333333"/>
+          <w:sz w:val="24"/>
+          <w:szCs w:val="24"/>
+          <w:shd w:val="clear" w:color="auto" w:fill="FFFFFF"/>
+        </w:rPr>
+        <w:t xml:space="preserve"> </w:t>
+      </w:r>
+      <w:r>
+        <w:rPr>
+          <w:rFonts w:ascii="Times New Roman" w:hAnsi="Times New Roman" w:cs="Times New Roman"/>
+          <w:color w:val="333333"/>
+          <w:sz w:val="24"/>
+          <w:szCs w:val="24"/>
+          <w:shd w:val="clear" w:color="auto" w:fill="FFFFFF"/>
+        </w:rPr>
+        <w:t>essentially making</w:t>
+      </w:r>
+      <w:r>
+        <w:rPr>
+          <w:rFonts w:ascii="Times New Roman" w:hAnsi="Times New Roman" w:cs="Times New Roman"/>
+          <w:color w:val="333333"/>
+          <w:sz w:val="24"/>
+          <w:szCs w:val="24"/>
+          <w:shd w:val="clear" w:color="auto" w:fill="FFFFFF"/>
+        </w:rPr>
+        <w:t xml:space="preserve"> them into that </w:t>
+      </w:r>
+      <w:r>
+        <w:rPr>
+          <w:rFonts w:ascii="Times New Roman" w:hAnsi="Times New Roman" w:cs="Times New Roman"/>
+          <w:color w:val="333333"/>
+          <w:sz w:val="24"/>
+          <w:szCs w:val="24"/>
+          <w:shd w:val="clear" w:color="auto" w:fill="FFFFFF"/>
+        </w:rPr>
+        <w:t xml:space="preserve">“one </w:t>
+      </w:r>
+      <w:r>
+        <w:rPr>
+          <w:rFonts w:ascii="Times New Roman" w:hAnsi="Times New Roman" w:cs="Times New Roman"/>
+          <w:color w:val="333333"/>
+          <w:sz w:val="24"/>
+          <w:szCs w:val="24"/>
+          <w:shd w:val="clear" w:color="auto" w:fill="FFFFFF"/>
+        </w:rPr>
+        <w:t>thing</w:t>
+      </w:r>
+      <w:r>
+        <w:rPr>
+          <w:rFonts w:ascii="Times New Roman" w:hAnsi="Times New Roman" w:cs="Times New Roman"/>
+          <w:color w:val="333333"/>
+          <w:sz w:val="24"/>
+          <w:szCs w:val="24"/>
+          <w:shd w:val="clear" w:color="auto" w:fill="FFFFFF"/>
+        </w:rPr>
+        <w:t>”</w:t>
+      </w:r>
+      <w:r>
+        <w:rPr>
+          <w:rFonts w:ascii="Times New Roman" w:hAnsi="Times New Roman" w:cs="Times New Roman"/>
+          <w:color w:val="333333"/>
+          <w:sz w:val="24"/>
+          <w:szCs w:val="24"/>
+          <w:shd w:val="clear" w:color="auto" w:fill="FFFFFF"/>
+        </w:rPr>
+        <w:t>.</w:t>
+      </w:r>
+    </w:p>
+    <w:p>
+      <w:pPr>
+        <w:spacing w:after="0" w:line="480" w:lineRule="auto"/>
+        <w:rPr>
+          <w:rFonts w:ascii="Times New Roman" w:hAnsi="Times New Roman" w:cs="Times New Roman"/>
+          <w:color w:val="333333"/>
+          <w:sz w:val="24"/>
+          <w:szCs w:val="24"/>
+          <w:shd w:val="clear" w:color="auto" w:fill="FFFFFF"/>
+        </w:rPr>
+      </w:pPr>
+      <w:r>
+        <w:rPr>
+          <w:rFonts w:ascii="Times New Roman" w:hAnsi="Times New Roman" w:cs="Times New Roman"/>
+          <w:color w:val="333333"/>
+          <w:sz w:val="24"/>
+          <w:szCs w:val="24"/>
+          <w:shd w:val="clear" w:color="auto" w:fill="FFFFFF"/>
+        </w:rPr>
+        <w:tab/>
+      </w:r>
+      <w:r>
+        <w:rPr>
+          <w:rFonts w:ascii="Times New Roman" w:hAnsi="Times New Roman" w:cs="Times New Roman"/>
+          <w:color w:val="333333"/>
+          <w:sz w:val="24"/>
+          <w:szCs w:val="24"/>
+          <w:shd w:val="clear" w:color="auto" w:fill="FFFFFF"/>
+        </w:rPr>
+        <w:t>Literature</w:t>
+      </w:r>
+      <w:r>
+        <w:rPr>
+          <w:rFonts w:ascii="Times New Roman" w:hAnsi="Times New Roman" w:cs="Times New Roman"/>
+          <w:color w:val="333333"/>
+          <w:sz w:val="24"/>
+          <w:szCs w:val="24"/>
+          <w:shd w:val="clear" w:color="auto" w:fill="FFFFFF"/>
+        </w:rPr>
+        <w:t xml:space="preserve"> </w:t>
+      </w:r>
+      <w:r>
+        <w:rPr>
+          <w:rFonts w:ascii="Times New Roman" w:hAnsi="Times New Roman" w:cs="Times New Roman"/>
+          <w:color w:val="333333"/>
+          <w:sz w:val="24"/>
+          <w:szCs w:val="24"/>
+          <w:shd w:val="clear" w:color="auto" w:fill="FFFFFF"/>
+        </w:rPr>
+        <w:t>has the power to bring</w:t>
+      </w:r>
+      <w:r>
+        <w:rPr>
+          <w:rFonts w:ascii="Times New Roman" w:hAnsi="Times New Roman" w:cs="Times New Roman"/>
+          <w:color w:val="333333"/>
+          <w:sz w:val="24"/>
+          <w:szCs w:val="24"/>
+          <w:shd w:val="clear" w:color="auto" w:fill="FFFFFF"/>
+        </w:rPr>
+        <w:t xml:space="preserve"> color and diversity to human </w:t>
+      </w:r>
+      <w:r>
+        <w:rPr>
+          <w:rFonts w:ascii="Times New Roman" w:hAnsi="Times New Roman" w:cs="Times New Roman"/>
+          <w:color w:val="333333"/>
+          <w:sz w:val="24"/>
+          <w:szCs w:val="24"/>
+          <w:shd w:val="clear" w:color="auto" w:fill="FFFFFF"/>
+        </w:rPr>
+        <w:t>life. Exclusively foreign literature within a specific culture may make individuals of that culture believe their</w:t>
+      </w:r>
+      <w:r>
+        <w:rPr>
+          <w:rFonts w:ascii="Times New Roman" w:hAnsi="Times New Roman" w:cs="Times New Roman"/>
+          <w:color w:val="333333"/>
+          <w:sz w:val="24"/>
+          <w:szCs w:val="24"/>
+          <w:shd w:val="clear" w:color="auto" w:fill="FFFFFF"/>
+        </w:rPr>
+        <w:t xml:space="preserve"> own</w:t>
+      </w:r>
+      <w:r>
+        <w:rPr>
+          <w:rFonts w:ascii="Times New Roman" w:hAnsi="Times New Roman" w:cs="Times New Roman"/>
+          <w:color w:val="333333"/>
+          <w:sz w:val="24"/>
+          <w:szCs w:val="24"/>
+          <w:shd w:val="clear" w:color="auto" w:fill="FFFFFF"/>
+        </w:rPr>
+        <w:t xml:space="preserve"> beliefs, behaviors, and ideas don’t belong in books.</w:t>
+      </w:r>
+      <w:r>
+        <w:rPr>
+          <w:rFonts w:ascii="Times New Roman" w:hAnsi="Times New Roman" w:cs="Times New Roman"/>
+          <w:color w:val="333333"/>
+          <w:sz w:val="24"/>
+          <w:szCs w:val="24"/>
+          <w:shd w:val="clear" w:color="auto" w:fill="FFFFFF"/>
+        </w:rPr>
+        <w:t xml:space="preserve"> </w:t>
       </w:r>
       <w:r>
         <w:rPr>
@@ -308,27 +762,428 @@
           <w:szCs w:val="24"/>
           <w:shd w:val="clear" w:color="auto" w:fill="FFFFFF"/>
         </w:rPr>
-        <w:t xml:space="preserve"> presents in her presentation</w:t>
-      </w:r>
-      <w:r>
-        <w:rPr>
-          <w:rFonts w:ascii="Times New Roman" w:hAnsi="Times New Roman" w:cs="Times New Roman"/>
-          <w:color w:val="333333"/>
-          <w:sz w:val="24"/>
-          <w:szCs w:val="24"/>
-          <w:shd w:val="clear" w:color="auto" w:fill="FFFFFF"/>
-        </w:rPr>
-        <w:t xml:space="preserve"> are the following: first the lack of literature generated from within a culture can create the idea that one’s own culture does not belong in literature, second that single stories create inaccurate stereotypes of the people within a culture and third the representation of people as being one thing repeatedly </w:t>
-      </w:r>
-      <w:r>
-        <w:rPr>
-          <w:rFonts w:ascii="Times New Roman" w:hAnsi="Times New Roman" w:cs="Times New Roman"/>
-          <w:color w:val="333333"/>
-          <w:sz w:val="24"/>
-          <w:szCs w:val="24"/>
-          <w:shd w:val="clear" w:color="auto" w:fill="FFFFFF"/>
-        </w:rPr>
-        <w:t>makes them into that thing.</w:t>
+        <w:t xml:space="preserve"> discusses</w:t>
+      </w:r>
+      <w:r>
+        <w:rPr>
+          <w:rFonts w:ascii="Times New Roman" w:hAnsi="Times New Roman" w:cs="Times New Roman"/>
+          <w:color w:val="333333"/>
+          <w:sz w:val="24"/>
+          <w:szCs w:val="24"/>
+          <w:shd w:val="clear" w:color="auto" w:fill="FFFFFF"/>
+        </w:rPr>
+        <w:t xml:space="preserve"> in her presentation</w:t>
+      </w:r>
+      <w:r>
+        <w:rPr>
+          <w:rFonts w:ascii="Times New Roman" w:hAnsi="Times New Roman" w:cs="Times New Roman"/>
+          <w:color w:val="333333"/>
+          <w:sz w:val="24"/>
+          <w:szCs w:val="24"/>
+          <w:shd w:val="clear" w:color="auto" w:fill="FFFFFF"/>
+        </w:rPr>
+        <w:t xml:space="preserve"> how</w:t>
+      </w:r>
+      <w:r>
+        <w:rPr>
+          <w:rFonts w:ascii="Times New Roman" w:hAnsi="Times New Roman" w:cs="Times New Roman"/>
+          <w:color w:val="333333"/>
+          <w:sz w:val="24"/>
+          <w:szCs w:val="24"/>
+          <w:shd w:val="clear" w:color="auto" w:fill="FFFFFF"/>
+        </w:rPr>
+        <w:t xml:space="preserve"> </w:t>
+      </w:r>
+      <w:r>
+        <w:rPr>
+          <w:rFonts w:ascii="Times New Roman" w:hAnsi="Times New Roman" w:cs="Times New Roman"/>
+          <w:color w:val="333333"/>
+          <w:sz w:val="24"/>
+          <w:szCs w:val="24"/>
+          <w:shd w:val="clear" w:color="auto" w:fill="FFFFFF"/>
+        </w:rPr>
+        <w:t>her stories where full of characters based on the English culture</w:t>
+      </w:r>
+      <w:r>
+        <w:rPr>
+          <w:rFonts w:ascii="Times New Roman" w:hAnsi="Times New Roman" w:cs="Times New Roman"/>
+          <w:color w:val="333333"/>
+          <w:sz w:val="24"/>
+          <w:szCs w:val="24"/>
+          <w:shd w:val="clear" w:color="auto" w:fill="FFFFFF"/>
+        </w:rPr>
+        <w:t xml:space="preserve"> when she began writing</w:t>
+      </w:r>
+      <w:r>
+        <w:rPr>
+          <w:rFonts w:ascii="Times New Roman" w:hAnsi="Times New Roman" w:cs="Times New Roman"/>
+          <w:color w:val="333333"/>
+          <w:sz w:val="24"/>
+          <w:szCs w:val="24"/>
+          <w:shd w:val="clear" w:color="auto" w:fill="FFFFFF"/>
+        </w:rPr>
+        <w:t xml:space="preserve">. She did </w:t>
+      </w:r>
+      <w:r>
+        <w:rPr>
+          <w:rFonts w:ascii="Times New Roman" w:hAnsi="Times New Roman" w:cs="Times New Roman"/>
+          <w:color w:val="333333"/>
+          <w:sz w:val="24"/>
+          <w:szCs w:val="24"/>
+          <w:shd w:val="clear" w:color="auto" w:fill="FFFFFF"/>
+        </w:rPr>
+        <w:t>not have the conviction</w:t>
+      </w:r>
+      <w:r>
+        <w:rPr>
+          <w:rFonts w:ascii="Times New Roman" w:hAnsi="Times New Roman" w:cs="Times New Roman"/>
+          <w:color w:val="333333"/>
+          <w:sz w:val="24"/>
+          <w:szCs w:val="24"/>
+          <w:shd w:val="clear" w:color="auto" w:fill="FFFFFF"/>
+        </w:rPr>
+        <w:t xml:space="preserve"> that African culture b</w:t>
+      </w:r>
+      <w:r>
+        <w:rPr>
+          <w:rFonts w:ascii="Times New Roman" w:hAnsi="Times New Roman" w:cs="Times New Roman"/>
+          <w:color w:val="333333"/>
+          <w:sz w:val="24"/>
+          <w:szCs w:val="24"/>
+          <w:shd w:val="clear" w:color="auto" w:fill="FFFFFF"/>
+        </w:rPr>
+        <w:t>elonged in books until she discovered</w:t>
+      </w:r>
+      <w:r>
+        <w:rPr>
+          <w:rFonts w:ascii="Times New Roman" w:hAnsi="Times New Roman" w:cs="Times New Roman"/>
+          <w:color w:val="333333"/>
+          <w:sz w:val="24"/>
+          <w:szCs w:val="24"/>
+          <w:shd w:val="clear" w:color="auto" w:fill="FFFFFF"/>
+        </w:rPr>
+        <w:t xml:space="preserve"> writers of African descent.</w:t>
+      </w:r>
+      <w:r>
+        <w:rPr>
+          <w:rFonts w:ascii="Times New Roman" w:hAnsi="Times New Roman" w:cs="Times New Roman"/>
+          <w:color w:val="333333"/>
+          <w:sz w:val="24"/>
+          <w:szCs w:val="24"/>
+          <w:shd w:val="clear" w:color="auto" w:fill="FFFFFF"/>
+        </w:rPr>
+        <w:t xml:space="preserve"> </w:t>
+      </w:r>
+      <w:r>
+        <w:rPr>
+          <w:rFonts w:ascii="Times New Roman" w:hAnsi="Times New Roman" w:cs="Times New Roman"/>
+          <w:color w:val="333333"/>
+          <w:sz w:val="24"/>
+          <w:szCs w:val="24"/>
+          <w:shd w:val="clear" w:color="auto" w:fill="FFFFFF"/>
+        </w:rPr>
+        <w:t>The absence of</w:t>
+      </w:r>
+      <w:r>
+        <w:rPr>
+          <w:rFonts w:ascii="Times New Roman" w:hAnsi="Times New Roman" w:cs="Times New Roman"/>
+          <w:color w:val="333333"/>
+          <w:sz w:val="24"/>
+          <w:szCs w:val="24"/>
+          <w:shd w:val="clear" w:color="auto" w:fill="FFFFFF"/>
+        </w:rPr>
+        <w:t xml:space="preserve"> her own people within the stories she read </w:t>
+      </w:r>
+      <w:r>
+        <w:rPr>
+          <w:rFonts w:ascii="Times New Roman" w:hAnsi="Times New Roman" w:cs="Times New Roman"/>
+          <w:color w:val="333333"/>
+          <w:sz w:val="24"/>
+          <w:szCs w:val="24"/>
+          <w:shd w:val="clear" w:color="auto" w:fill="FFFFFF"/>
+        </w:rPr>
+        <w:t xml:space="preserve">impacted her in a way that </w:t>
+      </w:r>
+      <w:r>
+        <w:rPr>
+          <w:rFonts w:ascii="Times New Roman" w:hAnsi="Times New Roman" w:cs="Times New Roman"/>
+          <w:color w:val="333333"/>
+          <w:sz w:val="24"/>
+          <w:szCs w:val="24"/>
+          <w:shd w:val="clear" w:color="auto" w:fill="FFFFFF"/>
+        </w:rPr>
+        <w:t>cause</w:t>
+      </w:r>
+      <w:r>
+        <w:rPr>
+          <w:rFonts w:ascii="Times New Roman" w:hAnsi="Times New Roman" w:cs="Times New Roman"/>
+          <w:color w:val="333333"/>
+          <w:sz w:val="24"/>
+          <w:szCs w:val="24"/>
+          <w:shd w:val="clear" w:color="auto" w:fill="FFFFFF"/>
+        </w:rPr>
+        <w:t>d</w:t>
+      </w:r>
+      <w:r>
+        <w:rPr>
+          <w:rFonts w:ascii="Times New Roman" w:hAnsi="Times New Roman" w:cs="Times New Roman"/>
+          <w:color w:val="333333"/>
+          <w:sz w:val="24"/>
+          <w:szCs w:val="24"/>
+          <w:shd w:val="clear" w:color="auto" w:fill="FFFFFF"/>
+        </w:rPr>
+        <w:t xml:space="preserve"> her to assume that literature was res</w:t>
+      </w:r>
+      <w:r>
+        <w:rPr>
+          <w:rFonts w:ascii="Times New Roman" w:hAnsi="Times New Roman" w:cs="Times New Roman"/>
+          <w:color w:val="333333"/>
+          <w:sz w:val="24"/>
+          <w:szCs w:val="24"/>
+          <w:shd w:val="clear" w:color="auto" w:fill="FFFFFF"/>
+        </w:rPr>
+        <w:t>tricted to one</w:t>
+      </w:r>
+      <w:r>
+        <w:rPr>
+          <w:rFonts w:ascii="Times New Roman" w:hAnsi="Times New Roman" w:cs="Times New Roman"/>
+          <w:color w:val="333333"/>
+          <w:sz w:val="24"/>
+          <w:szCs w:val="24"/>
+          <w:shd w:val="clear" w:color="auto" w:fill="FFFFFF"/>
+        </w:rPr>
+        <w:t xml:space="preserve"> culture. </w:t>
+      </w:r>
+      <w:r>
+        <w:rPr>
+          <w:rFonts w:ascii="Times New Roman" w:hAnsi="Times New Roman" w:cs="Times New Roman"/>
+          <w:color w:val="333333"/>
+          <w:sz w:val="24"/>
+          <w:szCs w:val="24"/>
+          <w:shd w:val="clear" w:color="auto" w:fill="FFFFFF"/>
+        </w:rPr>
+        <w:t>Fox and Short (2003) stated that the</w:t>
+      </w:r>
+      <w:r>
+        <w:rPr>
+          <w:rFonts w:ascii="Times New Roman" w:hAnsi="Times New Roman" w:cs="Times New Roman"/>
+          <w:color w:val="333333"/>
+          <w:sz w:val="24"/>
+          <w:szCs w:val="24"/>
+          <w:shd w:val="clear" w:color="auto" w:fill="FFFFFF"/>
+        </w:rPr>
+        <w:t xml:space="preserve"> lack of</w:t>
+      </w:r>
+      <w:r>
+        <w:rPr>
+          <w:rFonts w:ascii="Times New Roman" w:hAnsi="Times New Roman" w:cs="Times New Roman"/>
+          <w:color w:val="333333"/>
+          <w:sz w:val="24"/>
+          <w:szCs w:val="24"/>
+          <w:shd w:val="clear" w:color="auto" w:fill="FFFFFF"/>
+        </w:rPr>
+        <w:t xml:space="preserve"> l</w:t>
+      </w:r>
+      <w:r>
+        <w:rPr>
+          <w:rFonts w:ascii="Times New Roman" w:hAnsi="Times New Roman" w:cs="Times New Roman"/>
+          <w:color w:val="333333"/>
+          <w:sz w:val="24"/>
+          <w:szCs w:val="24"/>
+          <w:shd w:val="clear" w:color="auto" w:fill="FFFFFF"/>
+        </w:rPr>
+        <w:t>iterature written about a people group</w:t>
+      </w:r>
+      <w:r>
+        <w:rPr>
+          <w:rFonts w:ascii="Times New Roman" w:hAnsi="Times New Roman" w:cs="Times New Roman"/>
+          <w:color w:val="333333"/>
+          <w:sz w:val="24"/>
+          <w:szCs w:val="24"/>
+          <w:shd w:val="clear" w:color="auto" w:fill="FFFFFF"/>
+        </w:rPr>
+        <w:t xml:space="preserve"> from within</w:t>
+      </w:r>
+      <w:r>
+        <w:rPr>
+          <w:rFonts w:ascii="Times New Roman" w:hAnsi="Times New Roman" w:cs="Times New Roman"/>
+          <w:color w:val="333333"/>
+          <w:sz w:val="24"/>
+          <w:szCs w:val="24"/>
+          <w:shd w:val="clear" w:color="auto" w:fill="FFFFFF"/>
+        </w:rPr>
+        <w:t xml:space="preserve"> a given culture</w:t>
+      </w:r>
+      <w:r>
+        <w:rPr>
+          <w:rFonts w:ascii="Times New Roman" w:hAnsi="Times New Roman" w:cs="Times New Roman"/>
+          <w:color w:val="333333"/>
+          <w:sz w:val="24"/>
+          <w:szCs w:val="24"/>
+          <w:shd w:val="clear" w:color="auto" w:fill="FFFFFF"/>
+        </w:rPr>
+        <w:t xml:space="preserve">, </w:t>
+      </w:r>
+      <w:r>
+        <w:rPr>
+          <w:rFonts w:ascii="Times New Roman" w:hAnsi="Times New Roman" w:cs="Times New Roman"/>
+          <w:color w:val="333333"/>
+          <w:sz w:val="24"/>
+          <w:szCs w:val="24"/>
+          <w:shd w:val="clear" w:color="auto" w:fill="FFFFFF"/>
+        </w:rPr>
+        <w:t xml:space="preserve">or literature </w:t>
+      </w:r>
+      <w:r>
+        <w:rPr>
+          <w:rFonts w:ascii="Times New Roman" w:hAnsi="Times New Roman" w:cs="Times New Roman"/>
+          <w:color w:val="333333"/>
+          <w:sz w:val="24"/>
+          <w:szCs w:val="24"/>
+          <w:shd w:val="clear" w:color="auto" w:fill="FFFFFF"/>
+        </w:rPr>
+        <w:t>that is not a true representation of their traditions</w:t>
+      </w:r>
+      <w:r>
+        <w:rPr>
+          <w:rFonts w:ascii="Times New Roman" w:hAnsi="Times New Roman" w:cs="Times New Roman"/>
+          <w:color w:val="333333"/>
+          <w:sz w:val="24"/>
+          <w:szCs w:val="24"/>
+          <w:shd w:val="clear" w:color="auto" w:fill="FFFFFF"/>
+        </w:rPr>
+        <w:t>,</w:t>
+      </w:r>
+      <w:r>
+        <w:rPr>
+          <w:rFonts w:ascii="Times New Roman" w:hAnsi="Times New Roman" w:cs="Times New Roman"/>
+          <w:color w:val="333333"/>
+          <w:sz w:val="24"/>
+          <w:szCs w:val="24"/>
+          <w:shd w:val="clear" w:color="auto" w:fill="FFFFFF"/>
+        </w:rPr>
+        <w:t xml:space="preserve"> can hinder them from receiving an accurate </w:t>
+      </w:r>
+      <w:r>
+        <w:rPr>
+          <w:rFonts w:ascii="Times New Roman" w:hAnsi="Times New Roman" w:cs="Times New Roman"/>
+          <w:color w:val="333333"/>
+          <w:sz w:val="24"/>
+          <w:szCs w:val="24"/>
+          <w:shd w:val="clear" w:color="auto" w:fill="FFFFFF"/>
+        </w:rPr>
+        <w:lastRenderedPageBreak/>
+        <w:t>public</w:t>
+      </w:r>
+      <w:r>
+        <w:rPr>
+          <w:rFonts w:ascii="Times New Roman" w:hAnsi="Times New Roman" w:cs="Times New Roman"/>
+          <w:color w:val="333333"/>
+          <w:sz w:val="24"/>
+          <w:szCs w:val="24"/>
+          <w:shd w:val="clear" w:color="auto" w:fill="FFFFFF"/>
+        </w:rPr>
+        <w:t>/self-representation</w:t>
+      </w:r>
+      <w:r>
+        <w:rPr>
+          <w:rFonts w:ascii="Times New Roman" w:hAnsi="Times New Roman" w:cs="Times New Roman"/>
+          <w:color w:val="333333"/>
+          <w:sz w:val="24"/>
+          <w:szCs w:val="24"/>
+          <w:shd w:val="clear" w:color="auto" w:fill="FFFFFF"/>
+        </w:rPr>
+        <w:t xml:space="preserve"> (as cited in Brooks, W, McNair, J.C, 2009)</w:t>
+      </w:r>
+      <w:r>
+        <w:rPr>
+          <w:rFonts w:ascii="Times New Roman" w:hAnsi="Times New Roman" w:cs="Times New Roman"/>
+          <w:color w:val="333333"/>
+          <w:sz w:val="24"/>
+          <w:szCs w:val="24"/>
+          <w:shd w:val="clear" w:color="auto" w:fill="FFFFFF"/>
+        </w:rPr>
+        <w:t>.</w:t>
+      </w:r>
+      <w:r>
+        <w:rPr>
+          <w:rFonts w:ascii="Times New Roman" w:hAnsi="Times New Roman" w:cs="Times New Roman"/>
+          <w:color w:val="333333"/>
+          <w:sz w:val="24"/>
+          <w:szCs w:val="24"/>
+          <w:shd w:val="clear" w:color="auto" w:fill="FFFFFF"/>
+        </w:rPr>
+        <w:t xml:space="preserve"> Even at a young age </w:t>
+      </w:r>
+      <w:r>
+        <w:rPr>
+          <w:rFonts w:ascii="Times New Roman" w:hAnsi="Times New Roman" w:cs="Times New Roman"/>
+          <w:color w:val="333333"/>
+          <w:sz w:val="24"/>
+          <w:szCs w:val="24"/>
+          <w:shd w:val="clear" w:color="auto" w:fill="FFFFFF"/>
+        </w:rPr>
+        <w:t>Adichie</w:t>
+      </w:r>
+      <w:r>
+        <w:rPr>
+          <w:rFonts w:ascii="Times New Roman" w:hAnsi="Times New Roman" w:cs="Times New Roman"/>
+          <w:color w:val="333333"/>
+          <w:sz w:val="24"/>
+          <w:szCs w:val="24"/>
+          <w:shd w:val="clear" w:color="auto" w:fill="FFFFFF"/>
+        </w:rPr>
+        <w:t xml:space="preserve"> felt </w:t>
+      </w:r>
+      <w:r>
+        <w:rPr>
+          <w:rFonts w:ascii="Times New Roman" w:hAnsi="Times New Roman" w:cs="Times New Roman"/>
+          <w:color w:val="333333"/>
+          <w:sz w:val="24"/>
+          <w:szCs w:val="24"/>
+          <w:shd w:val="clear" w:color="auto" w:fill="FFFFFF"/>
+        </w:rPr>
+        <w:t>impact of this within her own life</w:t>
+      </w:r>
+      <w:r>
+        <w:rPr>
+          <w:rFonts w:ascii="Times New Roman" w:hAnsi="Times New Roman" w:cs="Times New Roman"/>
+          <w:color w:val="333333"/>
+          <w:sz w:val="24"/>
+          <w:szCs w:val="24"/>
+          <w:shd w:val="clear" w:color="auto" w:fill="FFFFFF"/>
+        </w:rPr>
+        <w:t xml:space="preserve">, </w:t>
+      </w:r>
+      <w:r>
+        <w:rPr>
+          <w:rFonts w:ascii="Times New Roman" w:hAnsi="Times New Roman" w:cs="Times New Roman"/>
+          <w:color w:val="333333"/>
+          <w:sz w:val="24"/>
+          <w:szCs w:val="24"/>
+          <w:shd w:val="clear" w:color="auto" w:fill="FFFFFF"/>
+        </w:rPr>
+        <w:t>seeing herself not worthy to appear in the pages of a story</w:t>
+      </w:r>
+      <w:r>
+        <w:rPr>
+          <w:rFonts w:ascii="Times New Roman" w:hAnsi="Times New Roman" w:cs="Times New Roman"/>
+          <w:color w:val="333333"/>
+          <w:sz w:val="24"/>
+          <w:szCs w:val="24"/>
+          <w:shd w:val="clear" w:color="auto" w:fill="FFFFFF"/>
+        </w:rPr>
+        <w:t xml:space="preserve">. </w:t>
+      </w:r>
+      <w:r>
+        <w:rPr>
+          <w:rFonts w:ascii="Times New Roman" w:hAnsi="Times New Roman" w:cs="Times New Roman"/>
+          <w:color w:val="333333"/>
+          <w:sz w:val="24"/>
+          <w:szCs w:val="24"/>
+          <w:shd w:val="clear" w:color="auto" w:fill="FFFFFF"/>
+        </w:rPr>
+        <w:t xml:space="preserve">Unfortunately this oppression did not end when she eventually moved to the United States, but came in the form of stereotypes. </w:t>
       </w:r>
     </w:p>
     <w:p>
@@ -351,76 +1206,27 @@
           <w:shd w:val="clear" w:color="auto" w:fill="FFFFFF"/>
         </w:rPr>
         <w:tab/>
-      </w:r>
-      <w:r>
-        <w:rPr>
-          <w:rFonts w:ascii="Times New Roman" w:hAnsi="Times New Roman" w:cs="Times New Roman"/>
-          <w:color w:val="333333"/>
-          <w:sz w:val="24"/>
-          <w:szCs w:val="24"/>
-          <w:shd w:val="clear" w:color="auto" w:fill="FFFFFF"/>
-        </w:rPr>
-        <w:t>Literature</w:t>
-      </w:r>
-      <w:r>
-        <w:rPr>
-          <w:rFonts w:ascii="Times New Roman" w:hAnsi="Times New Roman" w:cs="Times New Roman"/>
-          <w:color w:val="333333"/>
-          <w:sz w:val="24"/>
-          <w:szCs w:val="24"/>
-          <w:shd w:val="clear" w:color="auto" w:fill="FFFFFF"/>
-        </w:rPr>
-        <w:t xml:space="preserve"> brings color and diversity to human kind which some would argue is “the spice of life”.  The effects of </w:t>
-      </w:r>
-      <w:r>
-        <w:rPr>
-          <w:rFonts w:ascii="Times New Roman" w:hAnsi="Times New Roman" w:cs="Times New Roman"/>
-          <w:color w:val="333333"/>
-          <w:sz w:val="24"/>
-          <w:szCs w:val="24"/>
-          <w:shd w:val="clear" w:color="auto" w:fill="FFFFFF"/>
-        </w:rPr>
-        <w:t xml:space="preserve">exclusively </w:t>
-      </w:r>
-      <w:r>
-        <w:rPr>
-          <w:rFonts w:ascii="Times New Roman" w:hAnsi="Times New Roman" w:cs="Times New Roman"/>
-          <w:color w:val="333333"/>
-          <w:sz w:val="24"/>
-          <w:szCs w:val="24"/>
-          <w:shd w:val="clear" w:color="auto" w:fill="FFFFFF"/>
-        </w:rPr>
-        <w:t xml:space="preserve">foreign literature in one’s culture </w:t>
-      </w:r>
-      <w:r>
-        <w:rPr>
-          <w:rFonts w:ascii="Times New Roman" w:hAnsi="Times New Roman" w:cs="Times New Roman"/>
-          <w:color w:val="333333"/>
-          <w:sz w:val="24"/>
-          <w:szCs w:val="24"/>
-          <w:shd w:val="clear" w:color="auto" w:fill="FFFFFF"/>
-        </w:rPr>
-        <w:t>can create the idea that one’s culture does not belong in books</w:t>
-      </w:r>
-      <w:r>
-        <w:rPr>
-          <w:rFonts w:ascii="Times New Roman" w:hAnsi="Times New Roman" w:cs="Times New Roman"/>
-          <w:color w:val="333333"/>
-          <w:sz w:val="24"/>
-          <w:szCs w:val="24"/>
-          <w:shd w:val="clear" w:color="auto" w:fill="FFFFFF"/>
-        </w:rPr>
-        <w:t>.</w:t>
-      </w:r>
-      <w:r>
-        <w:rPr>
-          <w:rFonts w:ascii="Times New Roman" w:hAnsi="Times New Roman" w:cs="Times New Roman"/>
-          <w:color w:val="333333"/>
-          <w:sz w:val="24"/>
-          <w:szCs w:val="24"/>
-          <w:shd w:val="clear" w:color="auto" w:fill="FFFFFF"/>
-        </w:rPr>
-        <w:t xml:space="preserve"> In her Presentation </w:t>
+        <w:t xml:space="preserve">The ideas that people form about a </w:t>
+      </w:r>
+      <w:r>
+        <w:rPr>
+          <w:rFonts w:ascii="Times New Roman" w:hAnsi="Times New Roman" w:cs="Times New Roman"/>
+          <w:color w:val="333333"/>
+          <w:sz w:val="24"/>
+          <w:szCs w:val="24"/>
+          <w:shd w:val="clear" w:color="auto" w:fill="FFFFFF"/>
+        </w:rPr>
+        <w:t>different society</w:t>
+      </w:r>
+      <w:r>
+        <w:rPr>
+          <w:rFonts w:ascii="Times New Roman" w:hAnsi="Times New Roman" w:cs="Times New Roman"/>
+          <w:color w:val="333333"/>
+          <w:sz w:val="24"/>
+          <w:szCs w:val="24"/>
+          <w:shd w:val="clear" w:color="auto" w:fill="FFFFFF"/>
+        </w:rPr>
+        <w:t xml:space="preserve"> are directly correlated with the stories that they are exposed to. </w:t>
       </w:r>
       <w:r>
         <w:rPr>
@@ -440,7 +1246,117 @@
           <w:szCs w:val="24"/>
           <w:shd w:val="clear" w:color="auto" w:fill="FFFFFF"/>
         </w:rPr>
-        <w:t xml:space="preserve"> discusses how, when she started writing, her stories where full of characters based on the English culture. She did not feel that African culture belonged in books until she found writers of African descent.</w:t>
+        <w:t xml:space="preserve"> found herself living with a roomm</w:t>
+      </w:r>
+      <w:r>
+        <w:rPr>
+          <w:rFonts w:ascii="Times New Roman" w:hAnsi="Times New Roman" w:cs="Times New Roman"/>
+          <w:color w:val="333333"/>
+          <w:sz w:val="24"/>
+          <w:szCs w:val="24"/>
+          <w:shd w:val="clear" w:color="auto" w:fill="FFFFFF"/>
+        </w:rPr>
+        <w:t>ate that possessed a concrete idea of</w:t>
+      </w:r>
+      <w:r>
+        <w:rPr>
+          <w:rFonts w:ascii="Times New Roman" w:hAnsi="Times New Roman" w:cs="Times New Roman"/>
+          <w:color w:val="333333"/>
+          <w:sz w:val="24"/>
+          <w:szCs w:val="24"/>
+          <w:shd w:val="clear" w:color="auto" w:fill="FFFFFF"/>
+        </w:rPr>
+        <w:t xml:space="preserve"> who she was. These ideas did not line u</w:t>
+      </w:r>
+      <w:r>
+        <w:rPr>
+          <w:rFonts w:ascii="Times New Roman" w:hAnsi="Times New Roman" w:cs="Times New Roman"/>
+          <w:color w:val="333333"/>
+          <w:sz w:val="24"/>
+          <w:szCs w:val="24"/>
+          <w:shd w:val="clear" w:color="auto" w:fill="FFFFFF"/>
+        </w:rPr>
+        <w:t xml:space="preserve">p with what she had experienced or </w:t>
+      </w:r>
+      <w:r>
+        <w:rPr>
+          <w:rFonts w:ascii="Times New Roman" w:hAnsi="Times New Roman" w:cs="Times New Roman"/>
+          <w:color w:val="333333"/>
+          <w:sz w:val="24"/>
+          <w:szCs w:val="24"/>
+          <w:shd w:val="clear" w:color="auto" w:fill="FFFFFF"/>
+        </w:rPr>
+        <w:t xml:space="preserve">accurately represent her at all. </w:t>
+      </w:r>
+      <w:r>
+        <w:rPr>
+          <w:rFonts w:ascii="Times New Roman" w:hAnsi="Times New Roman" w:cs="Times New Roman"/>
+          <w:color w:val="333333"/>
+          <w:sz w:val="24"/>
+          <w:szCs w:val="24"/>
+          <w:shd w:val="clear" w:color="auto" w:fill="FFFFFF"/>
+        </w:rPr>
+        <w:t xml:space="preserve">Ideas formed based on literature or writings from an outsider’s perspective can be harmful. Adichie felt the impact of this immediately after moving from her own country. </w:t>
+      </w:r>
+      <w:r>
+        <w:rPr>
+          <w:rFonts w:ascii="Times New Roman" w:hAnsi="Times New Roman" w:cs="Times New Roman"/>
+          <w:color w:val="333333"/>
+          <w:sz w:val="24"/>
+          <w:szCs w:val="24"/>
+          <w:shd w:val="clear" w:color="auto" w:fill="FFFFFF"/>
+        </w:rPr>
+        <w:t>Williams</w:t>
+      </w:r>
+      <w:r>
+        <w:rPr>
+          <w:rFonts w:ascii="Times New Roman" w:hAnsi="Times New Roman" w:cs="Times New Roman"/>
+          <w:color w:val="333333"/>
+          <w:sz w:val="24"/>
+          <w:szCs w:val="24"/>
+          <w:shd w:val="clear" w:color="auto" w:fill="FFFFFF"/>
+        </w:rPr>
+        <w:t xml:space="preserve"> (1997) argued that the majority of literature pertaining to the traditions of a people can be very sele</w:t>
+      </w:r>
+      <w:r>
+        <w:rPr>
+          <w:rFonts w:ascii="Times New Roman" w:hAnsi="Times New Roman" w:cs="Times New Roman"/>
+          <w:color w:val="333333"/>
+          <w:sz w:val="24"/>
+          <w:szCs w:val="24"/>
+          <w:shd w:val="clear" w:color="auto" w:fill="FFFFFF"/>
+        </w:rPr>
+        <w:t>ctive and are chosen to emphasize</w:t>
+      </w:r>
+      <w:r>
+        <w:rPr>
+          <w:rFonts w:ascii="Times New Roman" w:hAnsi="Times New Roman" w:cs="Times New Roman"/>
+          <w:color w:val="333333"/>
+          <w:sz w:val="24"/>
+          <w:szCs w:val="24"/>
+          <w:shd w:val="clear" w:color="auto" w:fill="FFFFFF"/>
+        </w:rPr>
+        <w:t xml:space="preserve"> particular stereotypes while others are exclud</w:t>
+      </w:r>
+      <w:r>
+        <w:rPr>
+          <w:rFonts w:ascii="Times New Roman" w:hAnsi="Times New Roman" w:cs="Times New Roman"/>
+          <w:color w:val="333333"/>
+          <w:sz w:val="24"/>
+          <w:szCs w:val="24"/>
+          <w:shd w:val="clear" w:color="auto" w:fill="FFFFFF"/>
+        </w:rPr>
+        <w:t xml:space="preserve">ed, furthering </w:t>
+      </w:r>
+      <w:r>
+        <w:rPr>
+          <w:rFonts w:ascii="Times New Roman" w:hAnsi="Times New Roman" w:cs="Times New Roman"/>
+          <w:color w:val="333333"/>
+          <w:sz w:val="24"/>
+          <w:szCs w:val="24"/>
+          <w:shd w:val="clear" w:color="auto" w:fill="FFFFFF"/>
+        </w:rPr>
+        <w:t>these stereotypes</w:t>
       </w:r>
       <w:r>
         <w:rPr>
@@ -460,137 +1376,79 @@
           <w:szCs w:val="24"/>
           <w:shd w:val="clear" w:color="auto" w:fill="FFFFFF"/>
         </w:rPr>
-        <w:t xml:space="preserve">The effects of not seeing her own people within the stories she read unknowingly cause her to assume that literature was restricted to a culture. </w:t>
-      </w:r>
-      <w:r>
-        <w:rPr>
-          <w:rFonts w:ascii="Times New Roman" w:hAnsi="Times New Roman" w:cs="Times New Roman"/>
-          <w:color w:val="333333"/>
-          <w:sz w:val="24"/>
-          <w:szCs w:val="24"/>
-          <w:shd w:val="clear" w:color="auto" w:fill="FFFFFF"/>
-        </w:rPr>
-        <w:t>Fox and Short (2003) stated that the</w:t>
-      </w:r>
-      <w:r>
-        <w:rPr>
-          <w:rFonts w:ascii="Times New Roman" w:hAnsi="Times New Roman" w:cs="Times New Roman"/>
-          <w:color w:val="333333"/>
-          <w:sz w:val="24"/>
-          <w:szCs w:val="24"/>
-          <w:shd w:val="clear" w:color="auto" w:fill="FFFFFF"/>
-        </w:rPr>
-        <w:t xml:space="preserve"> lack of</w:t>
-      </w:r>
-      <w:r>
-        <w:rPr>
-          <w:rFonts w:ascii="Times New Roman" w:hAnsi="Times New Roman" w:cs="Times New Roman"/>
-          <w:color w:val="333333"/>
-          <w:sz w:val="24"/>
-          <w:szCs w:val="24"/>
-          <w:shd w:val="clear" w:color="auto" w:fill="FFFFFF"/>
-        </w:rPr>
-        <w:t xml:space="preserve"> Literature written about a people group</w:t>
-      </w:r>
-      <w:r>
-        <w:rPr>
-          <w:rFonts w:ascii="Times New Roman" w:hAnsi="Times New Roman" w:cs="Times New Roman"/>
-          <w:color w:val="333333"/>
-          <w:sz w:val="24"/>
-          <w:szCs w:val="24"/>
-          <w:shd w:val="clear" w:color="auto" w:fill="FFFFFF"/>
-        </w:rPr>
-        <w:t xml:space="preserve"> from within</w:t>
-      </w:r>
-      <w:r>
-        <w:rPr>
-          <w:rFonts w:ascii="Times New Roman" w:hAnsi="Times New Roman" w:cs="Times New Roman"/>
-          <w:color w:val="333333"/>
-          <w:sz w:val="24"/>
-          <w:szCs w:val="24"/>
-          <w:shd w:val="clear" w:color="auto" w:fill="FFFFFF"/>
-        </w:rPr>
-        <w:t>, that is not a true representation of their traditions</w:t>
-      </w:r>
-      <w:r>
-        <w:rPr>
-          <w:rFonts w:ascii="Times New Roman" w:hAnsi="Times New Roman" w:cs="Times New Roman"/>
-          <w:color w:val="333333"/>
-          <w:sz w:val="24"/>
-          <w:szCs w:val="24"/>
-          <w:shd w:val="clear" w:color="auto" w:fill="FFFFFF"/>
-        </w:rPr>
-        <w:t>,</w:t>
-      </w:r>
-      <w:r>
-        <w:rPr>
-          <w:rFonts w:ascii="Times New Roman" w:hAnsi="Times New Roman" w:cs="Times New Roman"/>
-          <w:color w:val="333333"/>
-          <w:sz w:val="24"/>
-          <w:szCs w:val="24"/>
-          <w:shd w:val="clear" w:color="auto" w:fill="FFFFFF"/>
-        </w:rPr>
-        <w:t xml:space="preserve"> can hinder them from receiving an accurate public</w:t>
-      </w:r>
-      <w:r>
-        <w:rPr>
-          <w:rFonts w:ascii="Times New Roman" w:hAnsi="Times New Roman" w:cs="Times New Roman"/>
-          <w:color w:val="333333"/>
-          <w:sz w:val="24"/>
-          <w:szCs w:val="24"/>
-          <w:shd w:val="clear" w:color="auto" w:fill="FFFFFF"/>
-        </w:rPr>
-        <w:t>/self-representation</w:t>
-      </w:r>
-      <w:r>
-        <w:rPr>
-          <w:rFonts w:ascii="Times New Roman" w:hAnsi="Times New Roman" w:cs="Times New Roman"/>
-          <w:color w:val="333333"/>
-          <w:sz w:val="24"/>
-          <w:szCs w:val="24"/>
-          <w:shd w:val="clear" w:color="auto" w:fill="FFFFFF"/>
-        </w:rPr>
-        <w:t xml:space="preserve"> (as cited in Brooks, W, McNair, J.C, 2009)</w:t>
-      </w:r>
-      <w:r>
-        <w:rPr>
-          <w:rFonts w:ascii="Times New Roman" w:hAnsi="Times New Roman" w:cs="Times New Roman"/>
-          <w:color w:val="333333"/>
-          <w:sz w:val="24"/>
-          <w:szCs w:val="24"/>
-          <w:shd w:val="clear" w:color="auto" w:fill="FFFFFF"/>
-        </w:rPr>
-        <w:t>.</w:t>
-      </w:r>
-      <w:r>
-        <w:rPr>
-          <w:rFonts w:ascii="Times New Roman" w:hAnsi="Times New Roman" w:cs="Times New Roman"/>
-          <w:color w:val="333333"/>
-          <w:sz w:val="24"/>
-          <w:szCs w:val="24"/>
-          <w:shd w:val="clear" w:color="auto" w:fill="FFFFFF"/>
-        </w:rPr>
-        <w:t xml:space="preserve"> Even at a young age </w:t>
-      </w:r>
-      <w:r>
-        <w:rPr>
-          <w:rFonts w:ascii="Times New Roman" w:hAnsi="Times New Roman" w:cs="Times New Roman"/>
-          <w:color w:val="333333"/>
-          <w:sz w:val="24"/>
-          <w:szCs w:val="24"/>
-          <w:shd w:val="clear" w:color="auto" w:fill="FFFFFF"/>
-        </w:rPr>
-        <w:t>Adichie</w:t>
-      </w:r>
-      <w:r>
-        <w:rPr>
-          <w:rFonts w:ascii="Times New Roman" w:hAnsi="Times New Roman" w:cs="Times New Roman"/>
-          <w:color w:val="333333"/>
-          <w:sz w:val="24"/>
-          <w:szCs w:val="24"/>
-          <w:shd w:val="clear" w:color="auto" w:fill="FFFFFF"/>
-        </w:rPr>
-        <w:t xml:space="preserve"> felt the effects of the lack of literature written from within her culture</w:t>
+        <w:t>(as cited in Brooks, W, McNair, J.C., 2009).</w:t>
+      </w:r>
+      <w:r>
+        <w:rPr>
+          <w:rFonts w:ascii="Times New Roman" w:hAnsi="Times New Roman" w:cs="Times New Roman"/>
+          <w:color w:val="333333"/>
+          <w:sz w:val="24"/>
+          <w:szCs w:val="24"/>
+          <w:shd w:val="clear" w:color="auto" w:fill="FFFFFF"/>
+        </w:rPr>
+        <w:t xml:space="preserve"> </w:t>
+      </w:r>
+      <w:r>
+        <w:rPr>
+          <w:rFonts w:ascii="Times New Roman" w:hAnsi="Times New Roman" w:cs="Times New Roman"/>
+          <w:color w:val="333333"/>
+          <w:sz w:val="24"/>
+          <w:szCs w:val="24"/>
+          <w:shd w:val="clear" w:color="auto" w:fill="FFFFFF"/>
+        </w:rPr>
+        <w:t>The stereotypes formed through the single representation</w:t>
+      </w:r>
+      <w:r>
+        <w:rPr>
+          <w:rFonts w:ascii="Times New Roman" w:hAnsi="Times New Roman" w:cs="Times New Roman"/>
+          <w:color w:val="333333"/>
+          <w:sz w:val="24"/>
+          <w:szCs w:val="24"/>
+          <w:shd w:val="clear" w:color="auto" w:fill="FFFFFF"/>
+        </w:rPr>
+        <w:t xml:space="preserve"> or “single story” of </w:t>
+      </w:r>
+      <w:proofErr w:type="spellStart"/>
+      <w:r>
+        <w:rPr>
+          <w:rFonts w:ascii="Times New Roman" w:hAnsi="Times New Roman" w:cs="Times New Roman"/>
+          <w:color w:val="333333"/>
+          <w:sz w:val="24"/>
+          <w:szCs w:val="24"/>
+          <w:shd w:val="clear" w:color="auto" w:fill="FFFFFF"/>
+        </w:rPr>
+        <w:t>A</w:t>
+      </w:r>
+      <w:r>
+        <w:rPr>
+          <w:rFonts w:ascii="Times New Roman" w:hAnsi="Times New Roman" w:cs="Times New Roman"/>
+          <w:color w:val="333333"/>
+          <w:sz w:val="24"/>
+          <w:szCs w:val="24"/>
+          <w:shd w:val="clear" w:color="auto" w:fill="FFFFFF"/>
+        </w:rPr>
+        <w:t>d</w:t>
+      </w:r>
+      <w:r>
+        <w:rPr>
+          <w:rFonts w:ascii="Times New Roman" w:hAnsi="Times New Roman" w:cs="Times New Roman"/>
+          <w:color w:val="333333"/>
+          <w:sz w:val="24"/>
+          <w:szCs w:val="24"/>
+          <w:shd w:val="clear" w:color="auto" w:fill="FFFFFF"/>
+        </w:rPr>
+        <w:t>ichie’s</w:t>
+      </w:r>
+      <w:proofErr w:type="spellEnd"/>
+      <w:r>
+        <w:rPr>
+          <w:rFonts w:ascii="Times New Roman" w:hAnsi="Times New Roman" w:cs="Times New Roman"/>
+          <w:color w:val="333333"/>
+          <w:sz w:val="24"/>
+          <w:szCs w:val="24"/>
+          <w:shd w:val="clear" w:color="auto" w:fill="FFFFFF"/>
+        </w:rPr>
+        <w:t xml:space="preserve"> peopl</w:t>
       </w:r>
       <w:bookmarkStart w:id="0" w:name="_GoBack"/>
       <w:bookmarkEnd w:id="0"/>
@@ -602,201 +1460,37 @@
           <w:szCs w:val="24"/>
           <w:shd w:val="clear" w:color="auto" w:fill="FFFFFF"/>
         </w:rPr>
-        <w:t xml:space="preserve">, and it caused her to see herself as not worthy of appearing in the pages </w:t>
-      </w:r>
-      <w:r>
-        <w:rPr>
-          <w:rFonts w:ascii="Times New Roman" w:hAnsi="Times New Roman" w:cs="Times New Roman"/>
-          <w:color w:val="333333"/>
-          <w:sz w:val="24"/>
-          <w:szCs w:val="24"/>
-          <w:shd w:val="clear" w:color="auto" w:fill="FFFFFF"/>
-        </w:rPr>
-        <w:lastRenderedPageBreak/>
-        <w:t xml:space="preserve">of a story. When </w:t>
-      </w:r>
-      <w:r>
-        <w:rPr>
-          <w:rFonts w:ascii="Times New Roman" w:hAnsi="Times New Roman" w:cs="Times New Roman"/>
-          <w:color w:val="333333"/>
-          <w:sz w:val="24"/>
-          <w:szCs w:val="24"/>
-          <w:shd w:val="clear" w:color="auto" w:fill="FFFFFF"/>
-        </w:rPr>
-        <w:t>Adichie</w:t>
-      </w:r>
-      <w:r>
-        <w:rPr>
-          <w:rFonts w:ascii="Times New Roman" w:hAnsi="Times New Roman" w:cs="Times New Roman"/>
-          <w:color w:val="333333"/>
-          <w:sz w:val="24"/>
-          <w:szCs w:val="24"/>
-          <w:shd w:val="clear" w:color="auto" w:fill="FFFFFF"/>
-        </w:rPr>
-        <w:t xml:space="preserve"> eventually moved to the United </w:t>
-      </w:r>
-      <w:r>
-        <w:rPr>
-          <w:rFonts w:ascii="Times New Roman" w:hAnsi="Times New Roman" w:cs="Times New Roman"/>
-          <w:color w:val="333333"/>
-          <w:sz w:val="24"/>
-          <w:szCs w:val="24"/>
-          <w:shd w:val="clear" w:color="auto" w:fill="FFFFFF"/>
-        </w:rPr>
-        <w:t>States</w:t>
-      </w:r>
-      <w:r>
-        <w:rPr>
-          <w:rFonts w:ascii="Times New Roman" w:hAnsi="Times New Roman" w:cs="Times New Roman"/>
-          <w:color w:val="333333"/>
-          <w:sz w:val="24"/>
-          <w:szCs w:val="24"/>
-          <w:shd w:val="clear" w:color="auto" w:fill="FFFFFF"/>
-        </w:rPr>
-        <w:t xml:space="preserve"> she faced </w:t>
-      </w:r>
-      <w:r>
-        <w:rPr>
-          <w:rFonts w:ascii="Times New Roman" w:hAnsi="Times New Roman" w:cs="Times New Roman"/>
-          <w:color w:val="333333"/>
-          <w:sz w:val="24"/>
-          <w:szCs w:val="24"/>
-          <w:shd w:val="clear" w:color="auto" w:fill="FFFFFF"/>
-        </w:rPr>
-        <w:t>a similar type of oppression but this time in the form of stereotypes.</w:t>
-      </w:r>
-      <w:r>
-        <w:rPr>
-          <w:rFonts w:ascii="Times New Roman" w:hAnsi="Times New Roman" w:cs="Times New Roman"/>
-          <w:color w:val="333333"/>
-          <w:sz w:val="24"/>
-          <w:szCs w:val="24"/>
-          <w:shd w:val="clear" w:color="auto" w:fill="FFFFFF"/>
-        </w:rPr>
-        <w:t xml:space="preserve"> </w:t>
-      </w:r>
-    </w:p>
-    <w:p>
-      <w:pPr>
-        <w:spacing w:after="0" w:line="480" w:lineRule="auto"/>
-        <w:rPr>
-          <w:rFonts w:ascii="Times New Roman" w:hAnsi="Times New Roman" w:cs="Times New Roman"/>
-          <w:color w:val="333333"/>
-          <w:sz w:val="24"/>
-          <w:szCs w:val="24"/>
-          <w:shd w:val="clear" w:color="auto" w:fill="FFFFFF"/>
-        </w:rPr>
-      </w:pPr>
-      <w:r>
-        <w:rPr>
-          <w:rFonts w:ascii="Times New Roman" w:hAnsi="Times New Roman" w:cs="Times New Roman"/>
-          <w:color w:val="333333"/>
-          <w:sz w:val="24"/>
-          <w:szCs w:val="24"/>
-          <w:shd w:val="clear" w:color="auto" w:fill="FFFFFF"/>
-        </w:rPr>
-        <w:tab/>
-        <w:t xml:space="preserve">The ideas that people form about a people group are directly correlated with the stories that they are exposed to. </w:t>
-      </w:r>
-      <w:r>
-        <w:rPr>
-          <w:rFonts w:ascii="Times New Roman" w:hAnsi="Times New Roman" w:cs="Times New Roman"/>
-          <w:color w:val="333333"/>
-          <w:sz w:val="24"/>
-          <w:szCs w:val="24"/>
-          <w:shd w:val="clear" w:color="auto" w:fill="FFFFFF"/>
-        </w:rPr>
-        <w:t>Adichie</w:t>
-      </w:r>
-      <w:r>
-        <w:rPr>
-          <w:rFonts w:ascii="Times New Roman" w:hAnsi="Times New Roman" w:cs="Times New Roman"/>
-          <w:color w:val="333333"/>
-          <w:sz w:val="24"/>
-          <w:szCs w:val="24"/>
-          <w:shd w:val="clear" w:color="auto" w:fill="FFFFFF"/>
-        </w:rPr>
-        <w:t xml:space="preserve"> found herself living with a roommate that had very concrete idea about who she was. These ideas did not line up with what she had experienced, living in her home land, and did not accurately represent her at all. The Writings written from an outsider’s perspective can be, as Williams</w:t>
-      </w:r>
-      <w:r>
-        <w:rPr>
-          <w:rFonts w:ascii="Times New Roman" w:hAnsi="Times New Roman" w:cs="Times New Roman"/>
-          <w:color w:val="333333"/>
-          <w:sz w:val="24"/>
-          <w:szCs w:val="24"/>
-          <w:shd w:val="clear" w:color="auto" w:fill="FFFFFF"/>
-        </w:rPr>
-        <w:t xml:space="preserve"> (1997) argued that the majority of literature pertaining to the traditions of a people can be very selective and are chosen to emphasis particular stereotypes while others are exclud</w:t>
-      </w:r>
-      <w:r>
-        <w:rPr>
-          <w:rFonts w:ascii="Times New Roman" w:hAnsi="Times New Roman" w:cs="Times New Roman"/>
-          <w:color w:val="333333"/>
-          <w:sz w:val="24"/>
-          <w:szCs w:val="24"/>
-          <w:shd w:val="clear" w:color="auto" w:fill="FFFFFF"/>
-        </w:rPr>
-        <w:t>ed to further these stereotypes</w:t>
-      </w:r>
-      <w:r>
-        <w:rPr>
-          <w:rFonts w:ascii="Times New Roman" w:hAnsi="Times New Roman" w:cs="Times New Roman"/>
-          <w:color w:val="333333"/>
-          <w:sz w:val="24"/>
-          <w:szCs w:val="24"/>
-          <w:shd w:val="clear" w:color="auto" w:fill="FFFFFF"/>
-        </w:rPr>
-        <w:t xml:space="preserve"> </w:t>
-      </w:r>
-      <w:r>
-        <w:rPr>
-          <w:rFonts w:ascii="Times New Roman" w:hAnsi="Times New Roman" w:cs="Times New Roman"/>
-          <w:color w:val="333333"/>
-          <w:sz w:val="24"/>
-          <w:szCs w:val="24"/>
-          <w:shd w:val="clear" w:color="auto" w:fill="FFFFFF"/>
-        </w:rPr>
-        <w:t>(as cited in Brooks, W, McNair, J.C., 2009).</w:t>
-      </w:r>
-      <w:r>
-        <w:rPr>
-          <w:rFonts w:ascii="Times New Roman" w:hAnsi="Times New Roman" w:cs="Times New Roman"/>
-          <w:color w:val="333333"/>
-          <w:sz w:val="24"/>
-          <w:szCs w:val="24"/>
-          <w:shd w:val="clear" w:color="auto" w:fill="FFFFFF"/>
-        </w:rPr>
-        <w:t xml:space="preserve"> It is very harmful to </w:t>
-      </w:r>
-      <w:r>
-        <w:rPr>
-          <w:rFonts w:ascii="Times New Roman" w:hAnsi="Times New Roman" w:cs="Times New Roman"/>
-          <w:color w:val="333333"/>
-          <w:sz w:val="24"/>
-          <w:szCs w:val="24"/>
-          <w:shd w:val="clear" w:color="auto" w:fill="FFFFFF"/>
-        </w:rPr>
-        <w:t xml:space="preserve">receive information from illegitimate sources and </w:t>
-      </w:r>
-      <w:r>
-        <w:rPr>
-          <w:rFonts w:ascii="Times New Roman" w:hAnsi="Times New Roman" w:cs="Times New Roman"/>
-          <w:color w:val="333333"/>
-          <w:sz w:val="24"/>
-          <w:szCs w:val="24"/>
-          <w:shd w:val="clear" w:color="auto" w:fill="FFFFFF"/>
-        </w:rPr>
-        <w:t>Adichie</w:t>
-      </w:r>
-      <w:r>
-        <w:rPr>
-          <w:rFonts w:ascii="Times New Roman" w:hAnsi="Times New Roman" w:cs="Times New Roman"/>
-          <w:color w:val="333333"/>
-          <w:sz w:val="24"/>
-          <w:szCs w:val="24"/>
-          <w:shd w:val="clear" w:color="auto" w:fill="FFFFFF"/>
-        </w:rPr>
-        <w:t xml:space="preserve"> felt the effects of this immediately. The stereotypes formed through the single representation of her people were not simply a matter of misinformation with little other effect. </w:t>
+        <w:t xml:space="preserve">e </w:t>
+      </w:r>
+      <w:r>
+        <w:rPr>
+          <w:rFonts w:ascii="Times New Roman" w:hAnsi="Times New Roman" w:cs="Times New Roman"/>
+          <w:color w:val="333333"/>
+          <w:sz w:val="24"/>
+          <w:szCs w:val="24"/>
+          <w:shd w:val="clear" w:color="auto" w:fill="FFFFFF"/>
+        </w:rPr>
+        <w:t xml:space="preserve">were more than just misrepresentations. She joined the many individuals </w:t>
+      </w:r>
+      <w:r>
+        <w:rPr>
+          <w:rFonts w:ascii="Times New Roman" w:hAnsi="Times New Roman" w:cs="Times New Roman"/>
+          <w:color w:val="333333"/>
+          <w:sz w:val="24"/>
+          <w:szCs w:val="24"/>
+          <w:shd w:val="clear" w:color="auto" w:fill="FFFFFF"/>
+        </w:rPr>
+        <w:t xml:space="preserve">around the world </w:t>
+      </w:r>
+      <w:r>
+        <w:rPr>
+          <w:rFonts w:ascii="Times New Roman" w:hAnsi="Times New Roman" w:cs="Times New Roman"/>
+          <w:color w:val="333333"/>
+          <w:sz w:val="24"/>
+          <w:szCs w:val="24"/>
+          <w:shd w:val="clear" w:color="auto" w:fill="FFFFFF"/>
+        </w:rPr>
+        <w:t xml:space="preserve">whose lives have been negatively impacted by stereotypes. </w:t>
       </w:r>
     </w:p>
     <w:p>
@@ -829,7 +1523,157 @@
           <w:szCs w:val="24"/>
           <w:shd w:val="clear" w:color="auto" w:fill="FFFFFF"/>
         </w:rPr>
-        <w:t xml:space="preserve">All people are shaped by what people attribute to them. Giving young boy’s trucks and girl’s dolls is a simple example of how the attachment of attributes to a person constructs who they are. </w:t>
+        <w:t>Individuals</w:t>
+      </w:r>
+      <w:r>
+        <w:rPr>
+          <w:rFonts w:ascii="Times New Roman" w:hAnsi="Times New Roman" w:cs="Times New Roman"/>
+          <w:color w:val="333333"/>
+          <w:sz w:val="24"/>
+          <w:szCs w:val="24"/>
+          <w:shd w:val="clear" w:color="auto" w:fill="FFFFFF"/>
+        </w:rPr>
+        <w:t xml:space="preserve"> are shaped by what </w:t>
+      </w:r>
+      <w:r>
+        <w:rPr>
+          <w:rFonts w:ascii="Times New Roman" w:hAnsi="Times New Roman" w:cs="Times New Roman"/>
+          <w:color w:val="333333"/>
+          <w:sz w:val="24"/>
+          <w:szCs w:val="24"/>
+          <w:shd w:val="clear" w:color="auto" w:fill="FFFFFF"/>
+        </w:rPr>
+        <w:t xml:space="preserve">other </w:t>
+      </w:r>
+      <w:r>
+        <w:rPr>
+          <w:rFonts w:ascii="Times New Roman" w:hAnsi="Times New Roman" w:cs="Times New Roman"/>
+          <w:color w:val="333333"/>
+          <w:sz w:val="24"/>
+          <w:szCs w:val="24"/>
+          <w:shd w:val="clear" w:color="auto" w:fill="FFFFFF"/>
+        </w:rPr>
+        <w:t xml:space="preserve">people </w:t>
+      </w:r>
+      <w:r>
+        <w:rPr>
+          <w:rFonts w:ascii="Times New Roman" w:hAnsi="Times New Roman" w:cs="Times New Roman"/>
+          <w:color w:val="333333"/>
+          <w:sz w:val="24"/>
+          <w:szCs w:val="24"/>
+          <w:shd w:val="clear" w:color="auto" w:fill="FFFFFF"/>
+        </w:rPr>
+        <w:t>indicate they should be like</w:t>
+      </w:r>
+      <w:r>
+        <w:rPr>
+          <w:rFonts w:ascii="Times New Roman" w:hAnsi="Times New Roman" w:cs="Times New Roman"/>
+          <w:color w:val="333333"/>
+          <w:sz w:val="24"/>
+          <w:szCs w:val="24"/>
+          <w:shd w:val="clear" w:color="auto" w:fill="FFFFFF"/>
+        </w:rPr>
+        <w:t xml:space="preserve">. Giving </w:t>
+      </w:r>
+      <w:r>
+        <w:rPr>
+          <w:rFonts w:ascii="Times New Roman" w:hAnsi="Times New Roman" w:cs="Times New Roman"/>
+          <w:color w:val="333333"/>
+          <w:sz w:val="24"/>
+          <w:szCs w:val="24"/>
+          <w:shd w:val="clear" w:color="auto" w:fill="FFFFFF"/>
+        </w:rPr>
+        <w:t xml:space="preserve">a </w:t>
+      </w:r>
+      <w:r>
+        <w:rPr>
+          <w:rFonts w:ascii="Times New Roman" w:hAnsi="Times New Roman" w:cs="Times New Roman"/>
+          <w:color w:val="333333"/>
+          <w:sz w:val="24"/>
+          <w:szCs w:val="24"/>
+          <w:shd w:val="clear" w:color="auto" w:fill="FFFFFF"/>
+        </w:rPr>
+        <w:t xml:space="preserve">young </w:t>
+      </w:r>
+      <w:r>
+        <w:rPr>
+          <w:rFonts w:ascii="Times New Roman" w:hAnsi="Times New Roman" w:cs="Times New Roman"/>
+          <w:color w:val="333333"/>
+          <w:sz w:val="24"/>
+          <w:szCs w:val="24"/>
+          <w:shd w:val="clear" w:color="auto" w:fill="FFFFFF"/>
+        </w:rPr>
+        <w:t>boy a truck</w:t>
+      </w:r>
+      <w:r>
+        <w:rPr>
+          <w:rFonts w:ascii="Times New Roman" w:hAnsi="Times New Roman" w:cs="Times New Roman"/>
+          <w:color w:val="333333"/>
+          <w:sz w:val="24"/>
+          <w:szCs w:val="24"/>
+          <w:shd w:val="clear" w:color="auto" w:fill="FFFFFF"/>
+        </w:rPr>
+        <w:t xml:space="preserve"> and </w:t>
+      </w:r>
+      <w:r>
+        <w:rPr>
+          <w:rFonts w:ascii="Times New Roman" w:hAnsi="Times New Roman" w:cs="Times New Roman"/>
+          <w:color w:val="333333"/>
+          <w:sz w:val="24"/>
+          <w:szCs w:val="24"/>
+          <w:shd w:val="clear" w:color="auto" w:fill="FFFFFF"/>
+        </w:rPr>
+        <w:t>a young girl a doll</w:t>
+      </w:r>
+      <w:r>
+        <w:rPr>
+          <w:rFonts w:ascii="Times New Roman" w:hAnsi="Times New Roman" w:cs="Times New Roman"/>
+          <w:color w:val="333333"/>
+          <w:sz w:val="24"/>
+          <w:szCs w:val="24"/>
+          <w:shd w:val="clear" w:color="auto" w:fill="FFFFFF"/>
+        </w:rPr>
+        <w:t xml:space="preserve"> is a simple example of how the attachment of attributes to a </w:t>
+      </w:r>
+      <w:r>
+        <w:rPr>
+          <w:rFonts w:ascii="Times New Roman" w:hAnsi="Times New Roman" w:cs="Times New Roman"/>
+          <w:color w:val="333333"/>
+          <w:sz w:val="24"/>
+          <w:szCs w:val="24"/>
+          <w:shd w:val="clear" w:color="auto" w:fill="FFFFFF"/>
+        </w:rPr>
+        <w:t xml:space="preserve">young </w:t>
+      </w:r>
+      <w:r>
+        <w:rPr>
+          <w:rFonts w:ascii="Times New Roman" w:hAnsi="Times New Roman" w:cs="Times New Roman"/>
+          <w:color w:val="333333"/>
+          <w:sz w:val="24"/>
+          <w:szCs w:val="24"/>
+          <w:shd w:val="clear" w:color="auto" w:fill="FFFFFF"/>
+        </w:rPr>
+        <w:t xml:space="preserve">person </w:t>
+      </w:r>
+      <w:r>
+        <w:rPr>
+          <w:rFonts w:ascii="Times New Roman" w:hAnsi="Times New Roman" w:cs="Times New Roman"/>
+          <w:color w:val="333333"/>
+          <w:sz w:val="24"/>
+          <w:szCs w:val="24"/>
+          <w:shd w:val="clear" w:color="auto" w:fill="FFFFFF"/>
+        </w:rPr>
+        <w:t>can construct</w:t>
+      </w:r>
+      <w:r>
+        <w:rPr>
+          <w:rFonts w:ascii="Times New Roman" w:hAnsi="Times New Roman" w:cs="Times New Roman"/>
+          <w:color w:val="333333"/>
+          <w:sz w:val="24"/>
+          <w:szCs w:val="24"/>
+          <w:shd w:val="clear" w:color="auto" w:fill="FFFFFF"/>
+        </w:rPr>
+        <w:t xml:space="preserve"> who they are. </w:t>
       </w:r>
       <w:r>
         <w:rPr>
@@ -919,47 +1763,57 @@
           <w:szCs w:val="24"/>
           <w:shd w:val="clear" w:color="auto" w:fill="FFFFFF"/>
         </w:rPr>
-        <w:t xml:space="preserve"> American Indians often portray themselves in American movies, as a result of the </w:t>
-      </w:r>
-      <w:r>
-        <w:rPr>
-          <w:rFonts w:ascii="Times New Roman" w:hAnsi="Times New Roman" w:cs="Times New Roman"/>
-          <w:color w:val="333333"/>
-          <w:sz w:val="24"/>
-          <w:szCs w:val="24"/>
-          <w:shd w:val="clear" w:color="auto" w:fill="FFFFFF"/>
-        </w:rPr>
-        <w:t>director’s</w:t>
-      </w:r>
-      <w:r>
-        <w:rPr>
-          <w:rFonts w:ascii="Times New Roman" w:hAnsi="Times New Roman" w:cs="Times New Roman"/>
-          <w:color w:val="333333"/>
-          <w:sz w:val="24"/>
-          <w:szCs w:val="24"/>
-          <w:shd w:val="clear" w:color="auto" w:fill="FFFFFF"/>
-        </w:rPr>
-        <w:t xml:space="preserve"> wishes,</w:t>
-      </w:r>
-      <w:r>
-        <w:rPr>
-          <w:rFonts w:ascii="Times New Roman" w:hAnsi="Times New Roman" w:cs="Times New Roman"/>
-          <w:color w:val="333333"/>
-          <w:sz w:val="24"/>
-          <w:szCs w:val="24"/>
-          <w:shd w:val="clear" w:color="auto" w:fill="FFFFFF"/>
-        </w:rPr>
-        <w:t xml:space="preserve"> as</w:t>
-      </w:r>
-      <w:r>
-        <w:rPr>
-          <w:rFonts w:ascii="Times New Roman" w:hAnsi="Times New Roman" w:cs="Times New Roman"/>
-          <w:color w:val="333333"/>
-          <w:sz w:val="24"/>
-          <w:szCs w:val="24"/>
-          <w:shd w:val="clear" w:color="auto" w:fill="FFFFFF"/>
-        </w:rPr>
-        <w:t xml:space="preserve"> simple minded or rather </w:t>
+        <w:t xml:space="preserve"> </w:t>
+      </w:r>
+      <w:r>
+        <w:rPr>
+          <w:rFonts w:ascii="Times New Roman" w:hAnsi="Times New Roman" w:cs="Times New Roman"/>
+          <w:color w:val="333333"/>
+          <w:sz w:val="24"/>
+          <w:szCs w:val="24"/>
+          <w:shd w:val="clear" w:color="auto" w:fill="FFFFFF"/>
+        </w:rPr>
+        <w:t xml:space="preserve">Based on the inclination of the director, </w:t>
+      </w:r>
+      <w:r>
+        <w:rPr>
+          <w:rFonts w:ascii="Times New Roman" w:hAnsi="Times New Roman" w:cs="Times New Roman"/>
+          <w:color w:val="333333"/>
+          <w:sz w:val="24"/>
+          <w:szCs w:val="24"/>
+          <w:shd w:val="clear" w:color="auto" w:fill="FFFFFF"/>
+        </w:rPr>
+        <w:t>American Indians often portray themselves in American movies</w:t>
+      </w:r>
+      <w:r>
+        <w:rPr>
+          <w:rFonts w:ascii="Times New Roman" w:hAnsi="Times New Roman" w:cs="Times New Roman"/>
+          <w:color w:val="333333"/>
+          <w:sz w:val="24"/>
+          <w:szCs w:val="24"/>
+          <w:shd w:val="clear" w:color="auto" w:fill="FFFFFF"/>
+        </w:rPr>
+        <w:t xml:space="preserve"> </w:t>
+      </w:r>
+      <w:r>
+        <w:rPr>
+          <w:rFonts w:ascii="Times New Roman" w:hAnsi="Times New Roman" w:cs="Times New Roman"/>
+          <w:color w:val="333333"/>
+          <w:sz w:val="24"/>
+          <w:szCs w:val="24"/>
+          <w:shd w:val="clear" w:color="auto" w:fill="FFFFFF"/>
+        </w:rPr>
+        <w:t>as</w:t>
+      </w:r>
+      <w:r>
+        <w:rPr>
+          <w:rFonts w:ascii="Times New Roman" w:hAnsi="Times New Roman" w:cs="Times New Roman"/>
+          <w:color w:val="333333"/>
+          <w:sz w:val="24"/>
+          <w:szCs w:val="24"/>
+          <w:shd w:val="clear" w:color="auto" w:fill="FFFFFF"/>
+        </w:rPr>
+        <w:t xml:space="preserve"> simple-minded, or </w:t>
       </w:r>
       <w:r>
         <w:rPr>
@@ -989,7 +1843,198 @@
           <w:szCs w:val="24"/>
           <w:shd w:val="clear" w:color="auto" w:fill="FFFFFF"/>
         </w:rPr>
-        <w:t xml:space="preserve"> felt pressure to be a certain way because of her African Ancestry. Thankfully she is a very intelligent and analytical artist who does not conform to expectations but rather embarrasses her roots and traditions, helping to form a new idea in the minds of people around her of what it means to be African.</w:t>
+        <w:t xml:space="preserve"> </w:t>
+      </w:r>
+      <w:r>
+        <w:rPr>
+          <w:rFonts w:ascii="Times New Roman" w:hAnsi="Times New Roman" w:cs="Times New Roman"/>
+          <w:color w:val="333333"/>
+          <w:sz w:val="24"/>
+          <w:szCs w:val="24"/>
+          <w:shd w:val="clear" w:color="auto" w:fill="FFFFFF"/>
+        </w:rPr>
+        <w:t xml:space="preserve">also </w:t>
+      </w:r>
+      <w:r>
+        <w:rPr>
+          <w:rFonts w:ascii="Times New Roman" w:hAnsi="Times New Roman" w:cs="Times New Roman"/>
+          <w:color w:val="333333"/>
+          <w:sz w:val="24"/>
+          <w:szCs w:val="24"/>
+          <w:shd w:val="clear" w:color="auto" w:fill="FFFFFF"/>
+        </w:rPr>
+        <w:t>felt</w:t>
+      </w:r>
+      <w:r>
+        <w:rPr>
+          <w:rFonts w:ascii="Times New Roman" w:hAnsi="Times New Roman" w:cs="Times New Roman"/>
+          <w:color w:val="333333"/>
+          <w:sz w:val="24"/>
+          <w:szCs w:val="24"/>
+          <w:shd w:val="clear" w:color="auto" w:fill="FFFFFF"/>
+        </w:rPr>
+        <w:t xml:space="preserve"> a </w:t>
+      </w:r>
+      <w:r>
+        <w:rPr>
+          <w:rFonts w:ascii="Times New Roman" w:hAnsi="Times New Roman" w:cs="Times New Roman"/>
+          <w:color w:val="333333"/>
+          <w:sz w:val="24"/>
+          <w:szCs w:val="24"/>
+          <w:shd w:val="clear" w:color="auto" w:fill="FFFFFF"/>
+        </w:rPr>
+        <w:t xml:space="preserve">pressure to be a certain way because of her African Ancestry. </w:t>
+      </w:r>
+      <w:r>
+        <w:rPr>
+          <w:rFonts w:ascii="Times New Roman" w:hAnsi="Times New Roman" w:cs="Times New Roman"/>
+          <w:color w:val="333333"/>
+          <w:sz w:val="24"/>
+          <w:szCs w:val="24"/>
+          <w:shd w:val="clear" w:color="auto" w:fill="FFFFFF"/>
+        </w:rPr>
+        <w:t>However, fortunately</w:t>
+      </w:r>
+      <w:r>
+        <w:rPr>
+          <w:rFonts w:ascii="Times New Roman" w:hAnsi="Times New Roman" w:cs="Times New Roman"/>
+          <w:color w:val="333333"/>
+          <w:sz w:val="24"/>
+          <w:szCs w:val="24"/>
+          <w:shd w:val="clear" w:color="auto" w:fill="FFFFFF"/>
+        </w:rPr>
+        <w:t xml:space="preserve"> she</w:t>
+      </w:r>
+      <w:r>
+        <w:rPr>
+          <w:rFonts w:ascii="Times New Roman" w:hAnsi="Times New Roman" w:cs="Times New Roman"/>
+          <w:color w:val="333333"/>
+          <w:sz w:val="24"/>
+          <w:szCs w:val="24"/>
+          <w:shd w:val="clear" w:color="auto" w:fill="FFFFFF"/>
+        </w:rPr>
+        <w:t xml:space="preserve"> is an </w:t>
+      </w:r>
+      <w:r>
+        <w:rPr>
+          <w:rFonts w:ascii="Times New Roman" w:hAnsi="Times New Roman" w:cs="Times New Roman"/>
+          <w:color w:val="333333"/>
+          <w:sz w:val="24"/>
+          <w:szCs w:val="24"/>
+          <w:shd w:val="clear" w:color="auto" w:fill="FFFFFF"/>
+        </w:rPr>
+        <w:lastRenderedPageBreak/>
+        <w:t xml:space="preserve">imaginative </w:t>
+      </w:r>
+      <w:r>
+        <w:rPr>
+          <w:rFonts w:ascii="Times New Roman" w:hAnsi="Times New Roman" w:cs="Times New Roman"/>
+          <w:color w:val="333333"/>
+          <w:sz w:val="24"/>
+          <w:szCs w:val="24"/>
+          <w:shd w:val="clear" w:color="auto" w:fill="FFFFFF"/>
+        </w:rPr>
+        <w:t>artist</w:t>
+      </w:r>
+      <w:r>
+        <w:rPr>
+          <w:rFonts w:ascii="Times New Roman" w:hAnsi="Times New Roman" w:cs="Times New Roman"/>
+          <w:color w:val="333333"/>
+          <w:sz w:val="24"/>
+          <w:szCs w:val="24"/>
+          <w:shd w:val="clear" w:color="auto" w:fill="FFFFFF"/>
+        </w:rPr>
+        <w:t xml:space="preserve"> who does not conform to expectations but rather </w:t>
+      </w:r>
+      <w:r>
+        <w:rPr>
+          <w:rFonts w:ascii="Times New Roman" w:hAnsi="Times New Roman" w:cs="Times New Roman"/>
+          <w:color w:val="333333"/>
+          <w:sz w:val="24"/>
+          <w:szCs w:val="24"/>
+          <w:shd w:val="clear" w:color="auto" w:fill="FFFFFF"/>
+        </w:rPr>
+        <w:t>embrace</w:t>
+      </w:r>
+      <w:r>
+        <w:rPr>
+          <w:rFonts w:ascii="Times New Roman" w:hAnsi="Times New Roman" w:cs="Times New Roman"/>
+          <w:color w:val="333333"/>
+          <w:sz w:val="24"/>
+          <w:szCs w:val="24"/>
+          <w:shd w:val="clear" w:color="auto" w:fill="FFFFFF"/>
+        </w:rPr>
+        <w:t>s her roots and traditi</w:t>
+      </w:r>
+      <w:r>
+        <w:rPr>
+          <w:rFonts w:ascii="Times New Roman" w:hAnsi="Times New Roman" w:cs="Times New Roman"/>
+          <w:color w:val="333333"/>
+          <w:sz w:val="24"/>
+          <w:szCs w:val="24"/>
+          <w:shd w:val="clear" w:color="auto" w:fill="FFFFFF"/>
+        </w:rPr>
+        <w:t xml:space="preserve">ons. Her confident approach is </w:t>
+      </w:r>
+      <w:r>
+        <w:rPr>
+          <w:rFonts w:ascii="Times New Roman" w:hAnsi="Times New Roman" w:cs="Times New Roman"/>
+          <w:color w:val="333333"/>
+          <w:sz w:val="24"/>
+          <w:szCs w:val="24"/>
+          <w:shd w:val="clear" w:color="auto" w:fill="FFFFFF"/>
+        </w:rPr>
+        <w:t>helping to form more accurate</w:t>
+      </w:r>
+      <w:r>
+        <w:rPr>
+          <w:rFonts w:ascii="Times New Roman" w:hAnsi="Times New Roman" w:cs="Times New Roman"/>
+          <w:color w:val="333333"/>
+          <w:sz w:val="24"/>
+          <w:szCs w:val="24"/>
+          <w:shd w:val="clear" w:color="auto" w:fill="FFFFFF"/>
+        </w:rPr>
+        <w:t xml:space="preserve"> idea</w:t>
+      </w:r>
+      <w:r>
+        <w:rPr>
+          <w:rFonts w:ascii="Times New Roman" w:hAnsi="Times New Roman" w:cs="Times New Roman"/>
+          <w:color w:val="333333"/>
+          <w:sz w:val="24"/>
+          <w:szCs w:val="24"/>
+          <w:shd w:val="clear" w:color="auto" w:fill="FFFFFF"/>
+        </w:rPr>
+        <w:t>s</w:t>
+      </w:r>
+      <w:r>
+        <w:rPr>
+          <w:rFonts w:ascii="Times New Roman" w:hAnsi="Times New Roman" w:cs="Times New Roman"/>
+          <w:color w:val="333333"/>
+          <w:sz w:val="24"/>
+          <w:szCs w:val="24"/>
+          <w:shd w:val="clear" w:color="auto" w:fill="FFFFFF"/>
+        </w:rPr>
+        <w:t xml:space="preserve"> in the minds of </w:t>
+      </w:r>
+      <w:r>
+        <w:rPr>
+          <w:rFonts w:ascii="Times New Roman" w:hAnsi="Times New Roman" w:cs="Times New Roman"/>
+          <w:color w:val="333333"/>
+          <w:sz w:val="24"/>
+          <w:szCs w:val="24"/>
+          <w:shd w:val="clear" w:color="auto" w:fill="FFFFFF"/>
+        </w:rPr>
+        <w:t>those</w:t>
+      </w:r>
+      <w:r>
+        <w:rPr>
+          <w:rFonts w:ascii="Times New Roman" w:hAnsi="Times New Roman" w:cs="Times New Roman"/>
+          <w:color w:val="333333"/>
+          <w:sz w:val="24"/>
+          <w:szCs w:val="24"/>
+          <w:shd w:val="clear" w:color="auto" w:fill="FFFFFF"/>
+        </w:rPr>
+        <w:t xml:space="preserve"> around her of what it means to be African.</w:t>
       </w:r>
     </w:p>
     <w:p>
@@ -1012,7 +2057,6 @@
           <w:szCs w:val="24"/>
           <w:shd w:val="clear" w:color="auto" w:fill="FFFFFF"/>
         </w:rPr>
-        <w:lastRenderedPageBreak/>
         <w:t>Adichie</w:t>
       </w:r>
       <w:r>
@@ -1023,7 +2067,107 @@
           <w:szCs w:val="24"/>
           <w:shd w:val="clear" w:color="auto" w:fill="FFFFFF"/>
         </w:rPr>
-        <w:t xml:space="preserve"> is very passionate about her origins, and is a great example of what can come of educating people on the dangers of a single story. By creating literature about her culture she allows African children to see themselves as worthy of literature, through willingness to stand up against false stereotypes</w:t>
+        <w:t xml:space="preserve"> is passionate about her </w:t>
+      </w:r>
+      <w:r>
+        <w:rPr>
+          <w:rFonts w:ascii="Times New Roman" w:hAnsi="Times New Roman" w:cs="Times New Roman"/>
+          <w:color w:val="333333"/>
+          <w:sz w:val="24"/>
+          <w:szCs w:val="24"/>
+          <w:shd w:val="clear" w:color="auto" w:fill="FFFFFF"/>
+        </w:rPr>
+        <w:t>culture</w:t>
+      </w:r>
+      <w:r>
+        <w:rPr>
+          <w:rFonts w:ascii="Times New Roman" w:hAnsi="Times New Roman" w:cs="Times New Roman"/>
+          <w:color w:val="333333"/>
+          <w:sz w:val="24"/>
+          <w:szCs w:val="24"/>
+          <w:shd w:val="clear" w:color="auto" w:fill="FFFFFF"/>
+        </w:rPr>
+        <w:t xml:space="preserve"> and </w:t>
+      </w:r>
+      <w:r>
+        <w:rPr>
+          <w:rFonts w:ascii="Times New Roman" w:hAnsi="Times New Roman" w:cs="Times New Roman"/>
+          <w:color w:val="333333"/>
+          <w:sz w:val="24"/>
+          <w:szCs w:val="24"/>
+          <w:shd w:val="clear" w:color="auto" w:fill="FFFFFF"/>
+        </w:rPr>
+        <w:t>a genuine</w:t>
+      </w:r>
+      <w:r>
+        <w:rPr>
+          <w:rFonts w:ascii="Times New Roman" w:hAnsi="Times New Roman" w:cs="Times New Roman"/>
+          <w:color w:val="333333"/>
+          <w:sz w:val="24"/>
+          <w:szCs w:val="24"/>
+          <w:shd w:val="clear" w:color="auto" w:fill="FFFFFF"/>
+        </w:rPr>
+        <w:t xml:space="preserve"> example of what can </w:t>
+      </w:r>
+      <w:r>
+        <w:rPr>
+          <w:rFonts w:ascii="Times New Roman" w:hAnsi="Times New Roman" w:cs="Times New Roman"/>
+          <w:color w:val="333333"/>
+          <w:sz w:val="24"/>
+          <w:szCs w:val="24"/>
+          <w:shd w:val="clear" w:color="auto" w:fill="FFFFFF"/>
+        </w:rPr>
+        <w:t>result from</w:t>
+      </w:r>
+      <w:r>
+        <w:rPr>
+          <w:rFonts w:ascii="Times New Roman" w:hAnsi="Times New Roman" w:cs="Times New Roman"/>
+          <w:color w:val="333333"/>
+          <w:sz w:val="24"/>
+          <w:szCs w:val="24"/>
+          <w:shd w:val="clear" w:color="auto" w:fill="FFFFFF"/>
+        </w:rPr>
+        <w:t xml:space="preserve"> educating people on the dangers of a </w:t>
+      </w:r>
+      <w:r>
+        <w:rPr>
+          <w:rFonts w:ascii="Times New Roman" w:hAnsi="Times New Roman" w:cs="Times New Roman"/>
+          <w:color w:val="333333"/>
+          <w:sz w:val="24"/>
+          <w:szCs w:val="24"/>
+          <w:shd w:val="clear" w:color="auto" w:fill="FFFFFF"/>
+        </w:rPr>
+        <w:t>“</w:t>
+      </w:r>
+      <w:r>
+        <w:rPr>
+          <w:rFonts w:ascii="Times New Roman" w:hAnsi="Times New Roman" w:cs="Times New Roman"/>
+          <w:color w:val="333333"/>
+          <w:sz w:val="24"/>
+          <w:szCs w:val="24"/>
+          <w:shd w:val="clear" w:color="auto" w:fill="FFFFFF"/>
+        </w:rPr>
+        <w:t>single story</w:t>
+      </w:r>
+      <w:r>
+        <w:rPr>
+          <w:rFonts w:ascii="Times New Roman" w:hAnsi="Times New Roman" w:cs="Times New Roman"/>
+          <w:color w:val="333333"/>
+          <w:sz w:val="24"/>
+          <w:szCs w:val="24"/>
+          <w:shd w:val="clear" w:color="auto" w:fill="FFFFFF"/>
+        </w:rPr>
+        <w:t>”</w:t>
+      </w:r>
+      <w:r>
+        <w:rPr>
+          <w:rFonts w:ascii="Times New Roman" w:hAnsi="Times New Roman" w:cs="Times New Roman"/>
+          <w:color w:val="333333"/>
+          <w:sz w:val="24"/>
+          <w:szCs w:val="24"/>
+          <w:shd w:val="clear" w:color="auto" w:fill="FFFFFF"/>
+        </w:rPr>
+        <w:t>. By creating literature about her culture she allows African children to see themselves as worthy of literature, through willingness to stand up against false stereotypes</w:t>
       </w:r>
       <w:r>
         <w:rPr>
@@ -1043,6 +2187,16 @@
           <w:szCs w:val="24"/>
           <w:shd w:val="clear" w:color="auto" w:fill="FFFFFF"/>
         </w:rPr>
+        <w:t>,</w:t>
+      </w:r>
+      <w:r>
+        <w:rPr>
+          <w:rFonts w:ascii="Times New Roman" w:hAnsi="Times New Roman" w:cs="Times New Roman"/>
+          <w:color w:val="333333"/>
+          <w:sz w:val="24"/>
+          <w:szCs w:val="24"/>
+          <w:shd w:val="clear" w:color="auto" w:fill="FFFFFF"/>
+        </w:rPr>
         <w:t xml:space="preserve"> and </w:t>
       </w:r>
       <w:r>
@@ -1083,7 +2237,27 @@
           <w:szCs w:val="24"/>
           <w:shd w:val="clear" w:color="auto" w:fill="FFFFFF"/>
         </w:rPr>
-        <w:t xml:space="preserve"> conforming to what people expected of her </w:t>
+        <w:t xml:space="preserve"> conforming to what people expected of her</w:t>
+      </w:r>
+      <w:r>
+        <w:rPr>
+          <w:rFonts w:ascii="Times New Roman" w:hAnsi="Times New Roman" w:cs="Times New Roman"/>
+          <w:color w:val="333333"/>
+          <w:sz w:val="24"/>
+          <w:szCs w:val="24"/>
+          <w:shd w:val="clear" w:color="auto" w:fill="FFFFFF"/>
+        </w:rPr>
+        <w:t>,</w:t>
+      </w:r>
+      <w:r>
+        <w:rPr>
+          <w:rFonts w:ascii="Times New Roman" w:hAnsi="Times New Roman" w:cs="Times New Roman"/>
+          <w:color w:val="333333"/>
+          <w:sz w:val="24"/>
+          <w:szCs w:val="24"/>
+          <w:shd w:val="clear" w:color="auto" w:fill="FFFFFF"/>
+        </w:rPr>
+        <w:t xml:space="preserve"> </w:t>
       </w:r>
       <w:r>
         <w:rPr>
@@ -1610,7 +2784,7 @@
         <w:sz w:val="24"/>
         <w:szCs w:val="24"/>
       </w:rPr>
-      <w:t>The danger of a single story</w:t>
+      <w:t>THE DANGERS OF A SINGLE STORY</w:t>
     </w:r>
     <w:r>
       <w:rPr>
@@ -1678,7 +2852,7 @@
             <w:sz w:val="24"/>
             <w:szCs w:val="24"/>
           </w:rPr>
-          <w:t>2</w:t>
+          <w:t>4</w:t>
         </w:r>
         <w:r>
           <w:rPr>
@@ -1721,7 +2895,15 @@
         <w:sz w:val="24"/>
         <w:szCs w:val="24"/>
       </w:rPr>
-      <w:t>Running head: The danger of a single story</w:t>
+      <w:t xml:space="preserve">Running head: </w:t>
+    </w:r>
+    <w:r>
+      <w:rPr>
+        <w:rFonts w:ascii="Times New Roman" w:hAnsi="Times New Roman" w:cs="Times New Roman"/>
+        <w:sz w:val="24"/>
+        <w:szCs w:val="24"/>
+      </w:rPr>
+      <w:t>THE DANGERS OF A SINGLE STORY</w:t>
     </w:r>
     <w:r>
       <w:rPr>

</xml_diff>